<commit_message>
andy: add game to project info
</commit_message>
<xml_diff>
--- a/documents/TEAMNAME-ProjectBrief-2017.docx
+++ b/documents/TEAMNAME-ProjectBrief-2017.docx
@@ -1,6 +1,6 @@
 
 <file path=word/document.xml><?xml version="1.0" encoding="utf-8"?>
-<w:document xmlns:wpc="http://schemas.microsoft.com/office/word/2010/wordprocessingCanvas" xmlns:cx="http://schemas.microsoft.com/office/drawing/2014/chartex" xmlns:cx1="http://schemas.microsoft.com/office/drawing/2015/9/8/chartex" xmlns:cx2="http://schemas.microsoft.com/office/drawing/2015/10/21/chartex" xmlns:cx3="http://schemas.microsoft.com/office/drawing/2016/5/9/chartex" xmlns:cx4="http://schemas.microsoft.com/office/drawing/2016/5/10/chartex" xmlns:cx5="http://schemas.microsoft.com/office/drawing/2016/5/11/chartex" xmlns:cx6="http://schemas.microsoft.com/office/drawing/2016/5/12/chartex" xmlns:cx7="http://schemas.microsoft.com/office/drawing/2016/5/13/chartex" xmlns:cx8="http://schemas.microsoft.com/office/drawing/2016/5/14/chartex" xmlns:mc="http://schemas.openxmlformats.org/markup-compatibility/2006" xmlns:aink="http://schemas.microsoft.com/office/drawing/2016/ink" xmlns:am3d="http://schemas.microsoft.com/office/drawing/2017/model3d" xmlns:o="urn:schemas-microsoft-com:office:office" xmlns:r="http://schemas.openxmlformats.org/officeDocument/2006/relationships" xmlns:m="http://schemas.openxmlformats.org/officeDocument/2006/math" xmlns:v="urn:schemas-microsoft-com:vml" xmlns:wp14="http://schemas.microsoft.com/office/word/2010/wordprocessingDrawing" xmlns:wp="http://schemas.openxmlformats.org/drawingml/2006/wordprocessingDrawing" xmlns:w10="urn:schemas-microsoft-com:office:word" xmlns:w="http://schemas.openxmlformats.org/wordprocessingml/2006/main" xmlns:w14="http://schemas.microsoft.com/office/word/2010/wordml" xmlns:w15="http://schemas.microsoft.com/office/word/2012/wordml" xmlns:w16cid="http://schemas.microsoft.com/office/word/2016/wordml/cid" xmlns:w16se="http://schemas.microsoft.com/office/word/2015/wordml/symex" xmlns:wpg="http://schemas.microsoft.com/office/word/2010/wordprocessingGroup" xmlns:wpi="http://schemas.microsoft.com/office/word/2010/wordprocessingInk" xmlns:wne="http://schemas.microsoft.com/office/word/2006/wordml" xmlns:wps="http://schemas.microsoft.com/office/word/2010/wordprocessingShape" mc:Ignorable="w14 w15 w16se w16cid wp14">
+<w:document xmlns:wpc="http://schemas.microsoft.com/office/word/2010/wordprocessingCanvas" xmlns:mo="http://schemas.microsoft.com/office/mac/office/2008/main" xmlns:mc="http://schemas.openxmlformats.org/markup-compatibility/2006" xmlns:mv="urn:schemas-microsoft-com:mac:vml" xmlns:o="urn:schemas-microsoft-com:office:office" xmlns:r="http://schemas.openxmlformats.org/officeDocument/2006/relationships" xmlns:m="http://schemas.openxmlformats.org/officeDocument/2006/math" xmlns:v="urn:schemas-microsoft-com:vml" xmlns:wp14="http://schemas.microsoft.com/office/word/2010/wordprocessingDrawing" xmlns:wp="http://schemas.openxmlformats.org/drawingml/2006/wordprocessingDrawing" xmlns:w10="urn:schemas-microsoft-com:office:word" xmlns:w="http://schemas.openxmlformats.org/wordprocessingml/2006/main" xmlns:w14="http://schemas.microsoft.com/office/word/2010/wordml" xmlns:w15="http://schemas.microsoft.com/office/word/2012/wordml" xmlns:wpg="http://schemas.microsoft.com/office/word/2010/wordprocessingGroup" xmlns:wpi="http://schemas.microsoft.com/office/word/2010/wordprocessingInk" xmlns:wne="http://schemas.microsoft.com/office/word/2006/wordml" xmlns:wps="http://schemas.microsoft.com/office/word/2010/wordprocessingShape" mc:Ignorable="w14 w15 wp14">
   <w:body>
     <w:p>
       <w:pPr>
@@ -2115,16 +2115,172 @@
                 <w:sz w:val="28"/>
                 <w:szCs w:val="22"/>
               </w:rPr>
+              <w:t>displayed and</w:t>
+            </w:r>
+            <w:r>
+              <w:rPr>
+                <w:rFonts w:ascii="Calibri" w:hAnsi="Calibri" w:cs="Calibri"/>
+                <w:sz w:val="28"/>
+                <w:szCs w:val="22"/>
+              </w:rPr>
+              <w:t xml:space="preserve"> on its left side an image is displayed.</w:t>
+            </w:r>
+          </w:p>
+        </w:tc>
+        <w:tc>
+          <w:tcPr>
+            <w:tcW w:w="2526" w:type="dxa"/>
+          </w:tcPr>
+          <w:p>
+            <w:pPr>
+              <w:pStyle w:val="Default"/>
+              <w:rPr>
+                <w:rFonts w:ascii="Calibri" w:hAnsi="Calibri" w:cs="Calibri"/>
+                <w:sz w:val="28"/>
+                <w:szCs w:val="22"/>
+                <w:lang w:val="en-CA"/>
+              </w:rPr>
+            </w:pPr>
+            <w:r>
+              <w:rPr>
+                <w:rFonts w:ascii="Calibri" w:hAnsi="Calibri" w:cs="Calibri"/>
+                <w:sz w:val="28"/>
+                <w:szCs w:val="22"/>
+              </w:rPr>
+              <w:t>Border is applied on the top and bottom of the inspiration paragra</w:t>
+            </w:r>
+            <w:r>
+              <w:rPr>
+                <w:rFonts w:ascii="Calibri" w:hAnsi="Calibri" w:cs="Calibri"/>
+                <w:sz w:val="28"/>
+                <w:szCs w:val="22"/>
+              </w:rPr>
+              <w:t>p</w:t>
+            </w:r>
+            <w:r>
+              <w:rPr>
+                <w:rFonts w:ascii="Calibri" w:hAnsi="Calibri" w:cs="Calibri"/>
+                <w:sz w:val="28"/>
+                <w:szCs w:val="22"/>
+              </w:rPr>
+              <w:t>h.</w:t>
+            </w:r>
+            <w:r>
+              <w:rPr>
+                <w:rFonts w:ascii="Calibri" w:hAnsi="Calibri" w:cs="Calibri"/>
+                <w:sz w:val="28"/>
+                <w:szCs w:val="22"/>
+              </w:rPr>
+              <w:t xml:space="preserve"> Story is hidden and would be displayed only if user want to read and click on our story.</w:t>
+            </w:r>
+          </w:p>
+        </w:tc>
+        <w:tc>
+          <w:tcPr>
+            <w:tcW w:w="2527" w:type="dxa"/>
+          </w:tcPr>
+          <w:p>
+            <w:pPr>
+              <w:pStyle w:val="Default"/>
+              <w:rPr>
+                <w:rFonts w:ascii="Calibri" w:hAnsi="Calibri" w:cs="Calibri"/>
+                <w:sz w:val="28"/>
+                <w:szCs w:val="22"/>
+              </w:rPr>
+            </w:pPr>
+            <w:r>
+              <w:rPr>
+                <w:rFonts w:ascii="Calibri" w:hAnsi="Calibri" w:cs="Calibri"/>
+                <w:sz w:val="28"/>
+                <w:szCs w:val="22"/>
+              </w:rPr>
+              <w:t>jQuery is used to hide Our story and then it is displayed when clicked on the Our story heading.</w:t>
+            </w:r>
+          </w:p>
+        </w:tc>
+      </w:tr>
+      <w:tr>
+        <w:tc>
+          <w:tcPr>
+            <w:tcW w:w="2526" w:type="dxa"/>
+          </w:tcPr>
+          <w:p>
+            <w:pPr>
+              <w:pStyle w:val="Default"/>
+              <w:rPr>
+                <w:rFonts w:ascii="Calibri" w:hAnsi="Calibri" w:cs="Calibri"/>
+                <w:sz w:val="28"/>
+                <w:szCs w:val="22"/>
+              </w:rPr>
+            </w:pPr>
+            <w:r>
+              <w:rPr>
+                <w:rFonts w:ascii="Calibri" w:hAnsi="Calibri" w:cs="Calibri"/>
+                <w:sz w:val="28"/>
+                <w:szCs w:val="22"/>
+              </w:rPr>
+              <w:t>Careers:</w:t>
+            </w:r>
+          </w:p>
+          <w:p>
+            <w:pPr>
+              <w:pStyle w:val="Default"/>
+              <w:rPr>
+                <w:rFonts w:ascii="Calibri" w:hAnsi="Calibri" w:cs="Calibri"/>
+                <w:sz w:val="28"/>
+                <w:szCs w:val="22"/>
+              </w:rPr>
+            </w:pPr>
+            <w:r>
+              <w:rPr>
+                <w:rFonts w:ascii="Calibri" w:hAnsi="Calibri" w:cs="Calibri"/>
+                <w:sz w:val="28"/>
+                <w:szCs w:val="22"/>
+              </w:rPr>
+              <w:t>(Raminder Kaur)</w:t>
+            </w:r>
+          </w:p>
+          <w:p>
+            <w:pPr>
+              <w:pStyle w:val="Default"/>
+              <w:rPr>
+                <w:rFonts w:ascii="Calibri" w:hAnsi="Calibri" w:cs="Calibri"/>
+                <w:sz w:val="28"/>
+                <w:szCs w:val="22"/>
+              </w:rPr>
+            </w:pPr>
+          </w:p>
+        </w:tc>
+        <w:tc>
+          <w:tcPr>
+            <w:tcW w:w="2526" w:type="dxa"/>
+          </w:tcPr>
+          <w:p>
+            <w:pPr>
+              <w:pStyle w:val="Default"/>
+              <w:rPr>
+                <w:rFonts w:ascii="Calibri" w:hAnsi="Calibri" w:cs="Calibri"/>
+                <w:sz w:val="28"/>
+                <w:szCs w:val="22"/>
+              </w:rPr>
+            </w:pPr>
+            <w:r>
+              <w:rPr>
+                <w:rFonts w:ascii="Calibri" w:hAnsi="Calibri" w:cs="Calibri"/>
+                <w:sz w:val="28"/>
+                <w:szCs w:val="22"/>
+              </w:rPr>
               <w:lastRenderedPageBreak/>
-              <w:t>displayed and</w:t>
-            </w:r>
-            <w:r>
-              <w:rPr>
-                <w:rFonts w:ascii="Calibri" w:hAnsi="Calibri" w:cs="Calibri"/>
-                <w:sz w:val="28"/>
-                <w:szCs w:val="22"/>
-              </w:rPr>
-              <w:t xml:space="preserve"> on its left side an image is displayed.</w:t>
+              <w:t xml:space="preserve">Banner image is displayed and after </w:t>
+            </w:r>
+            <w:r>
+              <w:rPr>
+                <w:rFonts w:ascii="Calibri" w:hAnsi="Calibri" w:cs="Calibri"/>
+                <w:sz w:val="28"/>
+                <w:szCs w:val="22"/>
+              </w:rPr>
+              <w:lastRenderedPageBreak/>
+              <w:t>that information about recruitment is displayed in paragraphs.</w:t>
             </w:r>
           </w:p>
         </w:tc>
@@ -2139,7 +2295,6 @@
                 <w:rFonts w:ascii="Calibri" w:hAnsi="Calibri" w:cs="Calibri"/>
                 <w:sz w:val="28"/>
                 <w:szCs w:val="22"/>
-                <w:lang w:val="en-CA"/>
               </w:rPr>
             </w:pPr>
             <w:r>
@@ -2149,1040 +2304,950 @@
                 <w:szCs w:val="22"/>
               </w:rPr>
               <w:lastRenderedPageBreak/>
-              <w:t>Border is applied on the top and bottom of the inspiration paragra</w:t>
-            </w:r>
-            <w:r>
-              <w:rPr>
-                <w:rFonts w:ascii="Calibri" w:hAnsi="Calibri" w:cs="Calibri"/>
-                <w:sz w:val="28"/>
-                <w:szCs w:val="22"/>
-              </w:rPr>
-              <w:t>p</w:t>
-            </w:r>
-            <w:r>
-              <w:rPr>
-                <w:rFonts w:ascii="Calibri" w:hAnsi="Calibri" w:cs="Calibri"/>
-                <w:sz w:val="28"/>
-                <w:szCs w:val="22"/>
-              </w:rPr>
-              <w:t>h.</w:t>
-            </w:r>
-            <w:r>
-              <w:rPr>
-                <w:rFonts w:ascii="Calibri" w:hAnsi="Calibri" w:cs="Calibri"/>
-                <w:sz w:val="28"/>
-                <w:szCs w:val="22"/>
-              </w:rPr>
-              <w:t xml:space="preserve"> Story is hidden and would be displayed only if user want to read and click on our story.</w:t>
+              <w:t xml:space="preserve">Paragraphs are hidden and would </w:t>
+            </w:r>
+            <w:r>
+              <w:rPr>
+                <w:rFonts w:ascii="Calibri" w:hAnsi="Calibri" w:cs="Calibri"/>
+                <w:sz w:val="28"/>
+                <w:szCs w:val="22"/>
+              </w:rPr>
+              <w:lastRenderedPageBreak/>
+              <w:t>be displayed on the click of the corresponding heading, while the previous opened would be hidden when next heading is clicked.</w:t>
+            </w:r>
+          </w:p>
+        </w:tc>
+        <w:tc>
+          <w:tcPr>
+            <w:tcW w:w="2527" w:type="dxa"/>
+          </w:tcPr>
+          <w:p>
+            <w:pPr>
+              <w:pStyle w:val="Default"/>
+              <w:rPr>
+                <w:rFonts w:ascii="Calibri" w:hAnsi="Calibri" w:cs="Calibri"/>
+                <w:sz w:val="28"/>
+                <w:szCs w:val="22"/>
+              </w:rPr>
+            </w:pPr>
+            <w:r>
+              <w:rPr>
+                <w:rFonts w:ascii="Calibri" w:hAnsi="Calibri" w:cs="Calibri"/>
+                <w:sz w:val="28"/>
+                <w:szCs w:val="22"/>
+              </w:rPr>
+              <w:lastRenderedPageBreak/>
+              <w:t>jQuery</w:t>
+            </w:r>
+            <w:r>
+              <w:rPr>
+                <w:rFonts w:ascii="Calibri" w:hAnsi="Calibri" w:cs="Calibri"/>
+                <w:sz w:val="28"/>
+                <w:szCs w:val="22"/>
+              </w:rPr>
+              <w:t xml:space="preserve"> is used to hide and display </w:t>
+            </w:r>
+            <w:r>
+              <w:rPr>
+                <w:rFonts w:ascii="Calibri" w:hAnsi="Calibri" w:cs="Calibri"/>
+                <w:sz w:val="28"/>
+                <w:szCs w:val="22"/>
+              </w:rPr>
+              <w:lastRenderedPageBreak/>
+              <w:t>paragraphs.</w:t>
+            </w:r>
+          </w:p>
+        </w:tc>
+      </w:tr>
+      <w:tr>
+        <w:tc>
+          <w:tcPr>
+            <w:tcW w:w="2526" w:type="dxa"/>
+          </w:tcPr>
+          <w:p>
+            <w:pPr>
+              <w:pStyle w:val="Default"/>
+              <w:rPr>
+                <w:rFonts w:ascii="Calibri" w:hAnsi="Calibri" w:cs="Calibri"/>
+                <w:sz w:val="28"/>
+                <w:szCs w:val="22"/>
+              </w:rPr>
+            </w:pPr>
+            <w:r>
+              <w:rPr>
+                <w:rFonts w:ascii="Calibri" w:hAnsi="Calibri" w:cs="Calibri"/>
+                <w:sz w:val="28"/>
+                <w:szCs w:val="22"/>
+              </w:rPr>
+              <w:lastRenderedPageBreak/>
+              <w:t>Gift Cards:</w:t>
+            </w:r>
+          </w:p>
+          <w:p>
+            <w:pPr>
+              <w:pStyle w:val="Default"/>
+              <w:rPr>
+                <w:rFonts w:ascii="Calibri" w:hAnsi="Calibri" w:cs="Calibri"/>
+                <w:sz w:val="28"/>
+                <w:szCs w:val="22"/>
+              </w:rPr>
+            </w:pPr>
+            <w:r>
+              <w:rPr>
+                <w:rFonts w:ascii="Calibri" w:hAnsi="Calibri" w:cs="Calibri"/>
+                <w:sz w:val="28"/>
+                <w:szCs w:val="22"/>
+              </w:rPr>
+              <w:t>(</w:t>
+            </w:r>
+            <w:r>
+              <w:rPr>
+                <w:rFonts w:ascii="Segoe UI" w:eastAsia="Times New Roman" w:hAnsi="Segoe UI" w:cs="Segoe UI"/>
+                <w:color w:val="24292E"/>
+                <w:lang w:eastAsia="en-CA"/>
+              </w:rPr>
+              <w:t>Allan D. Belgraves</w:t>
+            </w:r>
+            <w:r>
+              <w:rPr>
+                <w:rFonts w:ascii="Calibri" w:hAnsi="Calibri" w:cs="Calibri"/>
+                <w:sz w:val="28"/>
+                <w:szCs w:val="22"/>
+              </w:rPr>
+              <w:t>)</w:t>
+            </w:r>
+          </w:p>
+          <w:p>
+            <w:pPr>
+              <w:pStyle w:val="Default"/>
+              <w:rPr>
+                <w:rFonts w:ascii="Calibri" w:hAnsi="Calibri" w:cs="Calibri"/>
+                <w:sz w:val="28"/>
+                <w:szCs w:val="22"/>
+              </w:rPr>
+            </w:pPr>
+          </w:p>
+        </w:tc>
+        <w:tc>
+          <w:tcPr>
+            <w:tcW w:w="2526" w:type="dxa"/>
+          </w:tcPr>
+          <w:p>
+            <w:pPr>
+              <w:pStyle w:val="Default"/>
+              <w:rPr>
+                <w:rFonts w:ascii="Calibri" w:hAnsi="Calibri" w:cs="Calibri"/>
+                <w:sz w:val="28"/>
+                <w:szCs w:val="22"/>
+              </w:rPr>
+            </w:pPr>
+          </w:p>
+        </w:tc>
+        <w:tc>
+          <w:tcPr>
+            <w:tcW w:w="2526" w:type="dxa"/>
+          </w:tcPr>
+          <w:p>
+            <w:pPr>
+              <w:pStyle w:val="Default"/>
+              <w:rPr>
+                <w:rFonts w:ascii="Calibri" w:hAnsi="Calibri" w:cs="Calibri"/>
+                <w:sz w:val="28"/>
+                <w:szCs w:val="22"/>
+              </w:rPr>
+            </w:pPr>
+          </w:p>
+        </w:tc>
+        <w:tc>
+          <w:tcPr>
+            <w:tcW w:w="2527" w:type="dxa"/>
+          </w:tcPr>
+          <w:p>
+            <w:pPr>
+              <w:pStyle w:val="Default"/>
+              <w:rPr>
+                <w:rFonts w:ascii="Calibri" w:hAnsi="Calibri" w:cs="Calibri"/>
+                <w:sz w:val="28"/>
+                <w:szCs w:val="22"/>
+              </w:rPr>
+            </w:pPr>
+          </w:p>
+        </w:tc>
+      </w:tr>
+      <w:tr>
+        <w:tc>
+          <w:tcPr>
+            <w:tcW w:w="2526" w:type="dxa"/>
+          </w:tcPr>
+          <w:p>
+            <w:pPr>
+              <w:pStyle w:val="Default"/>
+              <w:rPr>
+                <w:rFonts w:ascii="Calibri" w:hAnsi="Calibri" w:cs="Calibri"/>
+                <w:sz w:val="28"/>
+                <w:szCs w:val="22"/>
+                <w:lang w:val="fr-FR"/>
+              </w:rPr>
+            </w:pPr>
+            <w:r>
+              <w:rPr>
+                <w:rFonts w:ascii="Calibri" w:hAnsi="Calibri" w:cs="Calibri"/>
+                <w:sz w:val="28"/>
+                <w:szCs w:val="22"/>
+                <w:lang w:val="fr-FR"/>
+              </w:rPr>
+              <w:t>Site Map:</w:t>
+            </w:r>
+          </w:p>
+          <w:p>
+            <w:pPr>
+              <w:pStyle w:val="Default"/>
+              <w:rPr>
+                <w:rFonts w:ascii="Calibri" w:hAnsi="Calibri" w:cs="Calibri"/>
+                <w:sz w:val="28"/>
+                <w:szCs w:val="22"/>
+                <w:lang w:val="fr-FR"/>
+              </w:rPr>
+            </w:pPr>
+            <w:r>
+              <w:rPr>
+                <w:rFonts w:ascii="Calibri" w:hAnsi="Calibri" w:cs="Calibri"/>
+                <w:sz w:val="28"/>
+                <w:szCs w:val="22"/>
+                <w:lang w:val="fr-FR"/>
+              </w:rPr>
+              <w:t>(</w:t>
+            </w:r>
+            <w:r>
+              <w:rPr>
+                <w:rFonts w:ascii="Segoe UI" w:eastAsia="Times New Roman" w:hAnsi="Segoe UI" w:cs="Segoe UI"/>
+                <w:color w:val="24292E"/>
+                <w:lang w:val="fr-FR" w:eastAsia="en-CA"/>
+              </w:rPr>
+              <w:t>Allan D. Belgraves.)</w:t>
+            </w:r>
+          </w:p>
+          <w:p>
+            <w:pPr>
+              <w:pStyle w:val="Default"/>
+              <w:rPr>
+                <w:rFonts w:ascii="Calibri" w:hAnsi="Calibri" w:cs="Calibri"/>
+                <w:sz w:val="28"/>
+                <w:szCs w:val="22"/>
+                <w:lang w:val="fr-FR"/>
+              </w:rPr>
+            </w:pPr>
+          </w:p>
+          <w:p>
+            <w:pPr>
+              <w:pStyle w:val="Default"/>
+              <w:rPr>
+                <w:rFonts w:ascii="Calibri" w:hAnsi="Calibri" w:cs="Calibri"/>
+                <w:sz w:val="28"/>
+                <w:szCs w:val="22"/>
+                <w:lang w:val="fr-FR"/>
+              </w:rPr>
+            </w:pPr>
+          </w:p>
+        </w:tc>
+        <w:tc>
+          <w:tcPr>
+            <w:tcW w:w="2526" w:type="dxa"/>
+          </w:tcPr>
+          <w:p>
+            <w:pPr>
+              <w:pStyle w:val="Default"/>
+              <w:rPr>
+                <w:rFonts w:ascii="Calibri" w:hAnsi="Calibri" w:cs="Calibri"/>
+                <w:sz w:val="28"/>
+                <w:szCs w:val="22"/>
+                <w:lang w:val="fr-FR"/>
+              </w:rPr>
+            </w:pPr>
+          </w:p>
+        </w:tc>
+        <w:tc>
+          <w:tcPr>
+            <w:tcW w:w="2526" w:type="dxa"/>
+          </w:tcPr>
+          <w:p>
+            <w:pPr>
+              <w:pStyle w:val="Default"/>
+              <w:rPr>
+                <w:rFonts w:ascii="Calibri" w:hAnsi="Calibri" w:cs="Calibri"/>
+                <w:sz w:val="28"/>
+                <w:szCs w:val="22"/>
+                <w:lang w:val="fr-FR"/>
+              </w:rPr>
+            </w:pPr>
+          </w:p>
+        </w:tc>
+        <w:tc>
+          <w:tcPr>
+            <w:tcW w:w="2527" w:type="dxa"/>
+          </w:tcPr>
+          <w:p>
+            <w:pPr>
+              <w:pStyle w:val="Default"/>
+              <w:rPr>
+                <w:rFonts w:ascii="Calibri" w:hAnsi="Calibri" w:cs="Calibri"/>
+                <w:sz w:val="28"/>
+                <w:szCs w:val="22"/>
+                <w:lang w:val="fr-FR"/>
+              </w:rPr>
+            </w:pPr>
+          </w:p>
+        </w:tc>
+      </w:tr>
+      <w:tr>
+        <w:tc>
+          <w:tcPr>
+            <w:tcW w:w="2526" w:type="dxa"/>
+          </w:tcPr>
+          <w:p>
+            <w:pPr>
+              <w:pStyle w:val="Default"/>
+              <w:rPr>
+                <w:rFonts w:ascii="Calibri" w:hAnsi="Calibri" w:cs="Calibri"/>
+                <w:sz w:val="28"/>
+                <w:szCs w:val="22"/>
+              </w:rPr>
+            </w:pPr>
+            <w:r>
+              <w:rPr>
+                <w:rFonts w:ascii="Calibri" w:hAnsi="Calibri" w:cs="Calibri"/>
+                <w:sz w:val="28"/>
+                <w:szCs w:val="22"/>
+              </w:rPr>
+              <w:t>Specials:</w:t>
+            </w:r>
+          </w:p>
+          <w:p>
+            <w:pPr>
+              <w:pStyle w:val="Default"/>
+              <w:rPr>
+                <w:rFonts w:ascii="Calibri" w:hAnsi="Calibri" w:cs="Calibri"/>
+                <w:sz w:val="28"/>
+                <w:szCs w:val="22"/>
+              </w:rPr>
+            </w:pPr>
+            <w:r>
+              <w:rPr>
+                <w:rFonts w:ascii="Calibri" w:hAnsi="Calibri" w:cs="Calibri"/>
+                <w:sz w:val="28"/>
+                <w:szCs w:val="22"/>
+              </w:rPr>
+              <w:t>(</w:t>
+            </w:r>
+            <w:r>
+              <w:rPr>
+                <w:rFonts w:ascii="Segoe UI" w:eastAsia="Times New Roman" w:hAnsi="Segoe UI" w:cs="Segoe UI"/>
+                <w:color w:val="24292E"/>
+                <w:lang w:eastAsia="en-CA"/>
+              </w:rPr>
+              <w:t>Allan D. Belgraves</w:t>
+            </w:r>
+            <w:r>
+              <w:rPr>
+                <w:rFonts w:ascii="Segoe UI" w:eastAsia="Times New Roman" w:hAnsi="Segoe UI" w:cs="Segoe UI"/>
+                <w:color w:val="24292E"/>
+                <w:lang w:eastAsia="en-CA"/>
+              </w:rPr>
+              <w:t>)</w:t>
+            </w:r>
+          </w:p>
+          <w:p>
+            <w:pPr>
+              <w:pStyle w:val="Default"/>
+              <w:rPr>
+                <w:rFonts w:ascii="Calibri" w:hAnsi="Calibri" w:cs="Calibri"/>
+                <w:sz w:val="28"/>
+                <w:szCs w:val="22"/>
+              </w:rPr>
+            </w:pPr>
+          </w:p>
+          <w:p>
+            <w:pPr>
+              <w:pStyle w:val="Default"/>
+              <w:rPr>
+                <w:rFonts w:ascii="Calibri" w:hAnsi="Calibri" w:cs="Calibri"/>
+                <w:sz w:val="28"/>
+                <w:szCs w:val="22"/>
+              </w:rPr>
+            </w:pPr>
+          </w:p>
+        </w:tc>
+        <w:tc>
+          <w:tcPr>
+            <w:tcW w:w="2526" w:type="dxa"/>
+          </w:tcPr>
+          <w:p>
+            <w:pPr>
+              <w:pStyle w:val="Default"/>
+              <w:rPr>
+                <w:rFonts w:ascii="Calibri" w:hAnsi="Calibri" w:cs="Calibri"/>
+                <w:sz w:val="28"/>
+                <w:szCs w:val="22"/>
+              </w:rPr>
+            </w:pPr>
+          </w:p>
+        </w:tc>
+        <w:tc>
+          <w:tcPr>
+            <w:tcW w:w="2526" w:type="dxa"/>
+          </w:tcPr>
+          <w:p>
+            <w:pPr>
+              <w:pStyle w:val="Default"/>
+              <w:rPr>
+                <w:rFonts w:ascii="Calibri" w:hAnsi="Calibri" w:cs="Calibri"/>
+                <w:sz w:val="28"/>
+                <w:szCs w:val="22"/>
+              </w:rPr>
+            </w:pPr>
+          </w:p>
+        </w:tc>
+        <w:tc>
+          <w:tcPr>
+            <w:tcW w:w="2527" w:type="dxa"/>
+          </w:tcPr>
+          <w:p>
+            <w:pPr>
+              <w:pStyle w:val="Default"/>
+              <w:rPr>
+                <w:rFonts w:ascii="Calibri" w:hAnsi="Calibri" w:cs="Calibri"/>
+                <w:sz w:val="28"/>
+                <w:szCs w:val="22"/>
+              </w:rPr>
+            </w:pPr>
+          </w:p>
+        </w:tc>
+      </w:tr>
+      <w:tr>
+        <w:tc>
+          <w:tcPr>
+            <w:tcW w:w="2526" w:type="dxa"/>
+          </w:tcPr>
+          <w:p>
+            <w:pPr>
+              <w:pStyle w:val="Default"/>
+              <w:rPr>
+                <w:rFonts w:ascii="Calibri" w:hAnsi="Calibri" w:cs="Calibri"/>
+                <w:sz w:val="28"/>
+                <w:szCs w:val="22"/>
+              </w:rPr>
+            </w:pPr>
+            <w:r>
+              <w:rPr>
+                <w:rFonts w:ascii="Calibri" w:hAnsi="Calibri" w:cs="Calibri"/>
+                <w:sz w:val="28"/>
+                <w:szCs w:val="22"/>
+              </w:rPr>
+              <w:t>Locations:</w:t>
+            </w:r>
+          </w:p>
+          <w:p>
+            <w:pPr>
+              <w:pStyle w:val="Default"/>
+              <w:rPr>
+                <w:rFonts w:ascii="Calibri" w:hAnsi="Calibri" w:cs="Calibri"/>
+                <w:sz w:val="28"/>
+                <w:szCs w:val="22"/>
+              </w:rPr>
+            </w:pPr>
+            <w:r>
+              <w:rPr>
+                <w:rFonts w:ascii="Calibri" w:hAnsi="Calibri" w:cs="Calibri"/>
+                <w:sz w:val="28"/>
+                <w:szCs w:val="22"/>
+              </w:rPr>
+              <w:t>(</w:t>
+            </w:r>
+            <w:r>
+              <w:rPr>
+                <w:rFonts w:ascii="Segoe UI" w:eastAsia="Times New Roman" w:hAnsi="Segoe UI" w:cs="Segoe UI"/>
+                <w:color w:val="24292E"/>
+                <w:lang w:eastAsia="en-CA"/>
+              </w:rPr>
+              <w:t>Andrei Navumau</w:t>
+            </w:r>
+            <w:r>
+              <w:rPr>
+                <w:rFonts w:ascii="Calibri" w:hAnsi="Calibri" w:cs="Calibri"/>
+                <w:sz w:val="28"/>
+                <w:szCs w:val="22"/>
+              </w:rPr>
+              <w:t>)</w:t>
+            </w:r>
+          </w:p>
+          <w:p>
+            <w:pPr>
+              <w:pStyle w:val="Default"/>
+              <w:rPr>
+                <w:rFonts w:ascii="Calibri" w:hAnsi="Calibri" w:cs="Calibri"/>
+                <w:sz w:val="28"/>
+                <w:szCs w:val="22"/>
+              </w:rPr>
+            </w:pPr>
+          </w:p>
+        </w:tc>
+        <w:tc>
+          <w:tcPr>
+            <w:tcW w:w="2526" w:type="dxa"/>
+          </w:tcPr>
+          <w:p>
+            <w:pPr>
+              <w:pStyle w:val="Default"/>
+              <w:rPr>
+                <w:rFonts w:ascii="Calibri" w:hAnsi="Calibri" w:cs="Calibri"/>
+                <w:sz w:val="28"/>
+                <w:szCs w:val="22"/>
+              </w:rPr>
+            </w:pPr>
+          </w:p>
+        </w:tc>
+        <w:tc>
+          <w:tcPr>
+            <w:tcW w:w="2526" w:type="dxa"/>
+          </w:tcPr>
+          <w:p>
+            <w:pPr>
+              <w:pStyle w:val="Default"/>
+              <w:rPr>
+                <w:rFonts w:ascii="Calibri" w:hAnsi="Calibri" w:cs="Calibri"/>
+                <w:sz w:val="28"/>
+                <w:szCs w:val="22"/>
+              </w:rPr>
+            </w:pPr>
+          </w:p>
+        </w:tc>
+        <w:tc>
+          <w:tcPr>
+            <w:tcW w:w="2527" w:type="dxa"/>
+          </w:tcPr>
+          <w:p>
+            <w:pPr>
+              <w:pStyle w:val="Default"/>
+              <w:rPr>
+                <w:rFonts w:ascii="Calibri" w:hAnsi="Calibri" w:cs="Calibri"/>
+                <w:sz w:val="28"/>
+                <w:szCs w:val="22"/>
+              </w:rPr>
+            </w:pPr>
+          </w:p>
+        </w:tc>
+      </w:tr>
+      <w:tr>
+        <w:tc>
+          <w:tcPr>
+            <w:tcW w:w="2526" w:type="dxa"/>
+          </w:tcPr>
+          <w:p>
+            <w:pPr>
+              <w:pStyle w:val="Default"/>
+              <w:rPr>
+                <w:rFonts w:ascii="Calibri" w:hAnsi="Calibri" w:cs="Calibri"/>
+                <w:sz w:val="28"/>
+                <w:szCs w:val="22"/>
+              </w:rPr>
+            </w:pPr>
+            <w:r>
+              <w:rPr>
+                <w:rFonts w:ascii="Calibri" w:hAnsi="Calibri" w:cs="Calibri"/>
+                <w:sz w:val="28"/>
+                <w:szCs w:val="22"/>
+              </w:rPr>
+              <w:t>Events/Booking:</w:t>
+            </w:r>
+          </w:p>
+          <w:p>
+            <w:pPr>
+              <w:pStyle w:val="Default"/>
+              <w:rPr>
+                <w:rFonts w:ascii="Calibri" w:hAnsi="Calibri" w:cs="Calibri"/>
+                <w:sz w:val="28"/>
+                <w:szCs w:val="22"/>
+              </w:rPr>
+            </w:pPr>
+            <w:r>
+              <w:rPr>
+                <w:rFonts w:ascii="Segoe UI" w:eastAsia="Times New Roman" w:hAnsi="Segoe UI" w:cs="Segoe UI"/>
+                <w:color w:val="24292E"/>
+                <w:lang w:eastAsia="en-CA"/>
+              </w:rPr>
+              <w:t>(</w:t>
+            </w:r>
+            <w:r>
+              <w:rPr>
+                <w:rFonts w:ascii="Segoe UI" w:eastAsia="Times New Roman" w:hAnsi="Segoe UI" w:cs="Segoe UI"/>
+                <w:color w:val="24292E"/>
+                <w:lang w:eastAsia="en-CA"/>
+              </w:rPr>
+              <w:t>Andrei Navumau</w:t>
+            </w:r>
+            <w:r>
+              <w:rPr>
+                <w:rFonts w:ascii="Calibri" w:hAnsi="Calibri" w:cs="Calibri"/>
+                <w:sz w:val="28"/>
+                <w:szCs w:val="22"/>
+              </w:rPr>
+              <w:t>)</w:t>
+            </w:r>
+          </w:p>
+          <w:p>
+            <w:pPr>
+              <w:pStyle w:val="Default"/>
+              <w:rPr>
+                <w:rFonts w:ascii="Calibri" w:hAnsi="Calibri" w:cs="Calibri"/>
+                <w:sz w:val="28"/>
+                <w:szCs w:val="22"/>
+              </w:rPr>
+            </w:pPr>
+          </w:p>
+          <w:p>
+            <w:pPr>
+              <w:pStyle w:val="Default"/>
+              <w:rPr>
+                <w:rFonts w:ascii="Calibri" w:hAnsi="Calibri" w:cs="Calibri"/>
+                <w:sz w:val="28"/>
+                <w:szCs w:val="22"/>
+              </w:rPr>
+            </w:pPr>
+          </w:p>
+        </w:tc>
+        <w:tc>
+          <w:tcPr>
+            <w:tcW w:w="2526" w:type="dxa"/>
+          </w:tcPr>
+          <w:p>
+            <w:pPr>
+              <w:pStyle w:val="Default"/>
+              <w:rPr>
+                <w:rFonts w:ascii="Calibri" w:hAnsi="Calibri" w:cs="Calibri"/>
+                <w:sz w:val="28"/>
+                <w:szCs w:val="22"/>
+              </w:rPr>
+            </w:pPr>
+          </w:p>
+        </w:tc>
+        <w:tc>
+          <w:tcPr>
+            <w:tcW w:w="2526" w:type="dxa"/>
+          </w:tcPr>
+          <w:p>
+            <w:pPr>
+              <w:pStyle w:val="Default"/>
+              <w:rPr>
+                <w:rFonts w:ascii="Calibri" w:hAnsi="Calibri" w:cs="Calibri"/>
+                <w:sz w:val="28"/>
+                <w:szCs w:val="22"/>
+              </w:rPr>
+            </w:pPr>
+          </w:p>
+        </w:tc>
+        <w:tc>
+          <w:tcPr>
+            <w:tcW w:w="2527" w:type="dxa"/>
+          </w:tcPr>
+          <w:p>
+            <w:pPr>
+              <w:pStyle w:val="Default"/>
+              <w:rPr>
+                <w:rFonts w:ascii="Calibri" w:hAnsi="Calibri" w:cs="Calibri"/>
+                <w:sz w:val="28"/>
+                <w:szCs w:val="22"/>
+              </w:rPr>
+            </w:pPr>
+          </w:p>
+        </w:tc>
+      </w:tr>
+      <w:tr>
+        <w:tc>
+          <w:tcPr>
+            <w:tcW w:w="2526" w:type="dxa"/>
+          </w:tcPr>
+          <w:p>
+            <w:pPr>
+              <w:pStyle w:val="Default"/>
+              <w:rPr>
+                <w:rFonts w:ascii="Calibri" w:hAnsi="Calibri" w:cs="Calibri"/>
+                <w:sz w:val="28"/>
+                <w:szCs w:val="22"/>
+              </w:rPr>
+            </w:pPr>
+            <w:r>
+              <w:rPr>
+                <w:rFonts w:ascii="Calibri" w:hAnsi="Calibri" w:cs="Calibri"/>
+                <w:sz w:val="28"/>
+                <w:szCs w:val="22"/>
+              </w:rPr>
+              <w:t>Menu:</w:t>
+            </w:r>
+          </w:p>
+          <w:p>
+            <w:pPr>
+              <w:pStyle w:val="Default"/>
+              <w:rPr>
+                <w:rFonts w:ascii="Calibri" w:hAnsi="Calibri" w:cs="Calibri"/>
+                <w:sz w:val="28"/>
+                <w:szCs w:val="22"/>
+              </w:rPr>
+            </w:pPr>
+            <w:r>
+              <w:rPr>
+                <w:rFonts w:ascii="Calibri" w:hAnsi="Calibri" w:cs="Calibri"/>
+                <w:sz w:val="28"/>
+                <w:szCs w:val="22"/>
+              </w:rPr>
+              <w:t>(</w:t>
+            </w:r>
+            <w:r>
+              <w:rPr>
+                <w:rFonts w:ascii="Segoe UI" w:eastAsia="Times New Roman" w:hAnsi="Segoe UI" w:cs="Segoe UI"/>
+                <w:color w:val="24292E"/>
+                <w:lang w:eastAsia="en-CA"/>
+              </w:rPr>
+              <w:t>Wenyu Bao</w:t>
+            </w:r>
+            <w:r>
+              <w:rPr>
+                <w:rFonts w:ascii="Calibri" w:hAnsi="Calibri" w:cs="Calibri"/>
+                <w:sz w:val="28"/>
+                <w:szCs w:val="22"/>
+              </w:rPr>
+              <w:t>)</w:t>
+            </w:r>
+          </w:p>
+          <w:p>
+            <w:pPr>
+              <w:pStyle w:val="Default"/>
+              <w:rPr>
+                <w:rFonts w:ascii="Calibri" w:hAnsi="Calibri" w:cs="Calibri"/>
+                <w:sz w:val="28"/>
+                <w:szCs w:val="22"/>
+              </w:rPr>
+            </w:pPr>
+          </w:p>
+        </w:tc>
+        <w:tc>
+          <w:tcPr>
+            <w:tcW w:w="2526" w:type="dxa"/>
+          </w:tcPr>
+          <w:p>
+            <w:pPr>
+              <w:pStyle w:val="Default"/>
+              <w:rPr>
+                <w:rFonts w:ascii="Calibri" w:hAnsi="Calibri" w:cs="Calibri"/>
+                <w:sz w:val="28"/>
+                <w:szCs w:val="22"/>
+              </w:rPr>
+            </w:pPr>
+            <w:r>
+              <w:rPr>
+                <w:rFonts w:ascii="Segoe UI" w:eastAsia="Times New Roman" w:hAnsi="Segoe UI" w:cs="Segoe UI"/>
+                <w:color w:val="24292E"/>
+                <w:lang w:eastAsia="en-CA"/>
+              </w:rPr>
+              <w:t>Display a lunch/dessert/drink from 5 different locations</w:t>
+            </w:r>
+          </w:p>
+        </w:tc>
+        <w:tc>
+          <w:tcPr>
+            <w:tcW w:w="2526" w:type="dxa"/>
+          </w:tcPr>
+          <w:p>
+            <w:pPr>
+              <w:pStyle w:val="Default"/>
+              <w:rPr>
+                <w:rFonts w:ascii="Calibri" w:hAnsi="Calibri" w:cs="Calibri"/>
+                <w:sz w:val="28"/>
+                <w:szCs w:val="22"/>
+              </w:rPr>
+            </w:pPr>
+            <w:r>
+              <w:rPr>
+                <w:rFonts w:ascii="Segoe UI" w:eastAsia="Times New Roman" w:hAnsi="Segoe UI" w:cs="Segoe UI"/>
+                <w:color w:val="24292E"/>
+                <w:lang w:eastAsia="en-CA"/>
+              </w:rPr>
+              <w:t>Different menu will be displayed when user hover mouse to the location link</w:t>
+            </w:r>
+          </w:p>
+        </w:tc>
+        <w:tc>
+          <w:tcPr>
+            <w:tcW w:w="2527" w:type="dxa"/>
+          </w:tcPr>
+          <w:p>
+            <w:pPr>
+              <w:pStyle w:val="Default"/>
+              <w:rPr>
+                <w:rFonts w:ascii="Calibri" w:hAnsi="Calibri" w:cs="Calibri"/>
+                <w:sz w:val="28"/>
+                <w:szCs w:val="22"/>
+              </w:rPr>
+            </w:pPr>
+            <w:r>
+              <w:rPr>
+                <w:rFonts w:ascii="Segoe UI" w:hAnsi="Segoe UI" w:cs="Segoe UI"/>
+                <w:color w:val="24292E"/>
+                <w:shd w:val="clear" w:color="auto" w:fill="FFFFFF"/>
+              </w:rPr>
+              <w:t>jQuery to hide and display menu div</w:t>
+            </w:r>
+          </w:p>
+        </w:tc>
+      </w:tr>
+      <w:tr>
+        <w:tc>
+          <w:tcPr>
+            <w:tcW w:w="2526" w:type="dxa"/>
+          </w:tcPr>
+          <w:p>
+            <w:pPr>
+              <w:pStyle w:val="Default"/>
+              <w:rPr>
+                <w:rFonts w:ascii="Calibri" w:hAnsi="Calibri" w:cs="Calibri"/>
+                <w:sz w:val="28"/>
+                <w:szCs w:val="22"/>
+              </w:rPr>
+            </w:pPr>
+            <w:r>
+              <w:rPr>
+                <w:rFonts w:ascii="Calibri" w:hAnsi="Calibri" w:cs="Calibri"/>
+                <w:sz w:val="28"/>
+                <w:szCs w:val="22"/>
+              </w:rPr>
+              <w:t>Contest:</w:t>
+            </w:r>
+          </w:p>
+          <w:p>
+            <w:pPr>
+              <w:pStyle w:val="Default"/>
+              <w:rPr>
+                <w:rFonts w:ascii="Calibri" w:hAnsi="Calibri" w:cs="Calibri"/>
+                <w:sz w:val="28"/>
+                <w:szCs w:val="22"/>
+              </w:rPr>
+            </w:pPr>
+            <w:r>
+              <w:rPr>
+                <w:rFonts w:ascii="Calibri" w:hAnsi="Calibri" w:cs="Calibri"/>
+                <w:sz w:val="28"/>
+                <w:szCs w:val="22"/>
+              </w:rPr>
+              <w:t>(</w:t>
+            </w:r>
+            <w:r>
+              <w:rPr>
+                <w:rFonts w:ascii="Segoe UI" w:eastAsia="Times New Roman" w:hAnsi="Segoe UI" w:cs="Segoe UI"/>
+                <w:color w:val="24292E"/>
+                <w:lang w:eastAsia="en-CA"/>
+              </w:rPr>
+              <w:t>Wenyu Bao</w:t>
+            </w:r>
+            <w:r>
+              <w:rPr>
+                <w:rFonts w:ascii="Calibri" w:hAnsi="Calibri" w:cs="Calibri"/>
+                <w:sz w:val="28"/>
+                <w:szCs w:val="22"/>
+              </w:rPr>
+              <w:t>)</w:t>
+            </w:r>
+          </w:p>
+          <w:p>
+            <w:pPr>
+              <w:pStyle w:val="Default"/>
+              <w:rPr>
+                <w:rFonts w:ascii="Calibri" w:hAnsi="Calibri" w:cs="Calibri"/>
+                <w:sz w:val="28"/>
+                <w:szCs w:val="22"/>
+              </w:rPr>
+            </w:pPr>
+          </w:p>
+        </w:tc>
+        <w:tc>
+          <w:tcPr>
+            <w:tcW w:w="2526" w:type="dxa"/>
+          </w:tcPr>
+          <w:p>
+            <w:pPr>
+              <w:pStyle w:val="Default"/>
+              <w:rPr>
+                <w:rFonts w:ascii="Calibri" w:hAnsi="Calibri" w:cs="Calibri"/>
+                <w:sz w:val="28"/>
+                <w:szCs w:val="22"/>
+                <w:lang w:eastAsia="zh-CN"/>
+              </w:rPr>
+            </w:pPr>
+            <w:r>
+              <w:rPr>
+                <w:rFonts w:ascii="Calibri" w:hAnsi="Calibri" w:cs="Calibri"/>
+                <w:sz w:val="28"/>
+                <w:szCs w:val="22"/>
+                <w:lang w:eastAsia="zh-CN"/>
+              </w:rPr>
+              <w:t>Rainden game</w:t>
+            </w:r>
+          </w:p>
+        </w:tc>
+        <w:tc>
+          <w:tcPr>
+            <w:tcW w:w="2526" w:type="dxa"/>
+          </w:tcPr>
+          <w:p>
+            <w:pPr>
+              <w:pStyle w:val="Default"/>
+              <w:rPr>
+                <w:rFonts w:ascii="Calibri" w:hAnsi="Calibri" w:cs="Calibri"/>
+                <w:sz w:val="28"/>
+                <w:szCs w:val="22"/>
+                <w:lang w:eastAsia="zh-CN"/>
+              </w:rPr>
+            </w:pPr>
+            <w:r>
+              <w:rPr>
+                <w:rFonts w:ascii="Calibri" w:hAnsi="Calibri" w:cs="Calibri"/>
+                <w:sz w:val="28"/>
+                <w:szCs w:val="22"/>
+              </w:rPr>
+              <w:t>User plane follows user’s mo</w:t>
+            </w:r>
+            <w:r>
+              <w:rPr>
+                <w:rFonts w:ascii="Calibri" w:hAnsi="Calibri" w:cs="Calibri"/>
+                <w:sz w:val="28"/>
+                <w:szCs w:val="22"/>
+                <w:lang w:eastAsia="zh-CN"/>
+              </w:rPr>
+              <w:t>use, try to get 100 points in the game</w:t>
+            </w:r>
+          </w:p>
+        </w:tc>
+        <w:tc>
+          <w:tcPr>
+            <w:tcW w:w="2527" w:type="dxa"/>
+          </w:tcPr>
+          <w:p>
+            <w:pPr>
+              <w:pStyle w:val="Default"/>
+              <w:rPr>
+                <w:rFonts w:ascii="Calibri" w:hAnsi="Calibri" w:cs="Calibri"/>
+                <w:sz w:val="28"/>
+                <w:szCs w:val="22"/>
+              </w:rPr>
+            </w:pPr>
+            <w:r>
+              <w:rPr>
+                <w:rFonts w:ascii="Calibri" w:hAnsi="Calibri" w:cs="Calibri"/>
+                <w:sz w:val="28"/>
+                <w:szCs w:val="22"/>
+              </w:rPr>
+              <w:t>Js code control all game pics</w:t>
             </w:r>
             <w:bookmarkStart w:id="0" w:name="_GoBack"/>
             <w:bookmarkEnd w:id="0"/>
-          </w:p>
-        </w:tc>
-        <w:tc>
-          <w:tcPr>
-            <w:tcW w:w="2527" w:type="dxa"/>
-          </w:tcPr>
-          <w:p>
-            <w:pPr>
-              <w:pStyle w:val="Default"/>
-              <w:rPr>
-                <w:rFonts w:ascii="Calibri" w:hAnsi="Calibri" w:cs="Calibri"/>
-                <w:sz w:val="28"/>
-                <w:szCs w:val="22"/>
-              </w:rPr>
-            </w:pPr>
-            <w:r>
-              <w:rPr>
-                <w:rFonts w:ascii="Calibri" w:hAnsi="Calibri" w:cs="Calibri"/>
-                <w:sz w:val="28"/>
-                <w:szCs w:val="22"/>
-              </w:rPr>
-              <w:t>jQuery is used to hide Our story and then it is displayed when clicked on the Our story heading.</w:t>
-            </w:r>
-          </w:p>
-        </w:tc>
-      </w:tr>
-      <w:tr>
-        <w:tc>
-          <w:tcPr>
-            <w:tcW w:w="2526" w:type="dxa"/>
-          </w:tcPr>
-          <w:p>
-            <w:pPr>
-              <w:pStyle w:val="Default"/>
-              <w:rPr>
-                <w:rFonts w:ascii="Calibri" w:hAnsi="Calibri" w:cs="Calibri"/>
-                <w:sz w:val="28"/>
-                <w:szCs w:val="22"/>
-              </w:rPr>
-            </w:pPr>
-            <w:r>
-              <w:rPr>
-                <w:rFonts w:ascii="Calibri" w:hAnsi="Calibri" w:cs="Calibri"/>
-                <w:sz w:val="28"/>
-                <w:szCs w:val="22"/>
-              </w:rPr>
-              <w:t>Careers:</w:t>
-            </w:r>
-          </w:p>
-          <w:p>
-            <w:pPr>
-              <w:pStyle w:val="Default"/>
-              <w:rPr>
-                <w:rFonts w:ascii="Calibri" w:hAnsi="Calibri" w:cs="Calibri"/>
-                <w:sz w:val="28"/>
-                <w:szCs w:val="22"/>
-              </w:rPr>
-            </w:pPr>
-            <w:r>
-              <w:rPr>
-                <w:rFonts w:ascii="Calibri" w:hAnsi="Calibri" w:cs="Calibri"/>
-                <w:sz w:val="28"/>
-                <w:szCs w:val="22"/>
-              </w:rPr>
-              <w:t>(Raminder Kaur)</w:t>
-            </w:r>
-          </w:p>
-          <w:p>
-            <w:pPr>
-              <w:pStyle w:val="Default"/>
-              <w:rPr>
-                <w:rFonts w:ascii="Calibri" w:hAnsi="Calibri" w:cs="Calibri"/>
-                <w:sz w:val="28"/>
-                <w:szCs w:val="22"/>
-              </w:rPr>
-            </w:pPr>
-          </w:p>
-        </w:tc>
-        <w:tc>
-          <w:tcPr>
-            <w:tcW w:w="2526" w:type="dxa"/>
-          </w:tcPr>
-          <w:p>
-            <w:pPr>
-              <w:pStyle w:val="Default"/>
-              <w:rPr>
-                <w:rFonts w:ascii="Calibri" w:hAnsi="Calibri" w:cs="Calibri"/>
-                <w:sz w:val="28"/>
-                <w:szCs w:val="22"/>
-              </w:rPr>
-            </w:pPr>
-            <w:r>
-              <w:rPr>
-                <w:rFonts w:ascii="Calibri" w:hAnsi="Calibri" w:cs="Calibri"/>
-                <w:sz w:val="28"/>
-                <w:szCs w:val="22"/>
-              </w:rPr>
-              <w:t>Banner image is displayed and after that information about recruitment is displayed in paragraphs.</w:t>
-            </w:r>
-          </w:p>
-        </w:tc>
-        <w:tc>
-          <w:tcPr>
-            <w:tcW w:w="2526" w:type="dxa"/>
-          </w:tcPr>
-          <w:p>
-            <w:pPr>
-              <w:pStyle w:val="Default"/>
-              <w:rPr>
-                <w:rFonts w:ascii="Calibri" w:hAnsi="Calibri" w:cs="Calibri"/>
-                <w:sz w:val="28"/>
-                <w:szCs w:val="22"/>
-              </w:rPr>
-            </w:pPr>
-            <w:r>
-              <w:rPr>
-                <w:rFonts w:ascii="Calibri" w:hAnsi="Calibri" w:cs="Calibri"/>
-                <w:sz w:val="28"/>
-                <w:szCs w:val="22"/>
-              </w:rPr>
-              <w:t>Paragraphs are hidden and would be displayed on the click of the corresponding heading, while the previous opened would be hidden when next heading is clicked.</w:t>
-            </w:r>
-          </w:p>
-        </w:tc>
-        <w:tc>
-          <w:tcPr>
-            <w:tcW w:w="2527" w:type="dxa"/>
-          </w:tcPr>
-          <w:p>
-            <w:pPr>
-              <w:pStyle w:val="Default"/>
-              <w:rPr>
-                <w:rFonts w:ascii="Calibri" w:hAnsi="Calibri" w:cs="Calibri"/>
-                <w:sz w:val="28"/>
-                <w:szCs w:val="22"/>
-              </w:rPr>
-            </w:pPr>
-            <w:r>
-              <w:rPr>
-                <w:rFonts w:ascii="Calibri" w:hAnsi="Calibri" w:cs="Calibri"/>
-                <w:sz w:val="28"/>
-                <w:szCs w:val="22"/>
-              </w:rPr>
-              <w:t>jQuery</w:t>
-            </w:r>
-            <w:r>
-              <w:rPr>
-                <w:rFonts w:ascii="Calibri" w:hAnsi="Calibri" w:cs="Calibri"/>
-                <w:sz w:val="28"/>
-                <w:szCs w:val="22"/>
-              </w:rPr>
-              <w:t xml:space="preserve"> is used to hide and display paragraphs.</w:t>
-            </w:r>
-          </w:p>
-        </w:tc>
-      </w:tr>
-      <w:tr>
-        <w:tc>
-          <w:tcPr>
-            <w:tcW w:w="2526" w:type="dxa"/>
-          </w:tcPr>
-          <w:p>
-            <w:pPr>
-              <w:pStyle w:val="Default"/>
-              <w:rPr>
-                <w:rFonts w:ascii="Calibri" w:hAnsi="Calibri" w:cs="Calibri"/>
-                <w:sz w:val="28"/>
-                <w:szCs w:val="22"/>
-              </w:rPr>
-            </w:pPr>
-            <w:r>
-              <w:rPr>
-                <w:rFonts w:ascii="Calibri" w:hAnsi="Calibri" w:cs="Calibri"/>
-                <w:sz w:val="28"/>
-                <w:szCs w:val="22"/>
-              </w:rPr>
-              <w:t>Gift Cards:</w:t>
-            </w:r>
-          </w:p>
-          <w:p>
-            <w:pPr>
-              <w:pStyle w:val="Default"/>
-              <w:rPr>
-                <w:rFonts w:ascii="Calibri" w:hAnsi="Calibri" w:cs="Calibri"/>
-                <w:sz w:val="28"/>
-                <w:szCs w:val="22"/>
-              </w:rPr>
-            </w:pPr>
-            <w:r>
-              <w:rPr>
-                <w:rFonts w:ascii="Calibri" w:hAnsi="Calibri" w:cs="Calibri"/>
-                <w:sz w:val="28"/>
-                <w:szCs w:val="22"/>
-              </w:rPr>
-              <w:t>(</w:t>
-            </w:r>
-            <w:r>
-              <w:rPr>
-                <w:rFonts w:ascii="Segoe UI" w:eastAsia="Times New Roman" w:hAnsi="Segoe UI" w:cs="Segoe UI"/>
-                <w:color w:val="24292E"/>
-                <w:lang w:eastAsia="en-CA"/>
-              </w:rPr>
-              <w:t>Allan D. Belgraves</w:t>
-            </w:r>
-            <w:r>
-              <w:rPr>
-                <w:rFonts w:ascii="Calibri" w:hAnsi="Calibri" w:cs="Calibri"/>
-                <w:sz w:val="28"/>
-                <w:szCs w:val="22"/>
-              </w:rPr>
-              <w:t>)</w:t>
-            </w:r>
-          </w:p>
-          <w:p>
-            <w:pPr>
-              <w:pStyle w:val="Default"/>
-              <w:rPr>
-                <w:rFonts w:ascii="Calibri" w:hAnsi="Calibri" w:cs="Calibri"/>
-                <w:sz w:val="28"/>
-                <w:szCs w:val="22"/>
-              </w:rPr>
-            </w:pPr>
-          </w:p>
-        </w:tc>
-        <w:tc>
-          <w:tcPr>
-            <w:tcW w:w="2526" w:type="dxa"/>
-          </w:tcPr>
-          <w:p>
-            <w:pPr>
-              <w:pStyle w:val="Default"/>
-              <w:rPr>
-                <w:rFonts w:ascii="Calibri" w:hAnsi="Calibri" w:cs="Calibri"/>
-                <w:sz w:val="28"/>
-                <w:szCs w:val="22"/>
-              </w:rPr>
-            </w:pPr>
-          </w:p>
-        </w:tc>
-        <w:tc>
-          <w:tcPr>
-            <w:tcW w:w="2526" w:type="dxa"/>
-          </w:tcPr>
-          <w:p>
-            <w:pPr>
-              <w:pStyle w:val="Default"/>
-              <w:rPr>
-                <w:rFonts w:ascii="Calibri" w:hAnsi="Calibri" w:cs="Calibri"/>
-                <w:sz w:val="28"/>
-                <w:szCs w:val="22"/>
-              </w:rPr>
-            </w:pPr>
-          </w:p>
-        </w:tc>
-        <w:tc>
-          <w:tcPr>
-            <w:tcW w:w="2527" w:type="dxa"/>
-          </w:tcPr>
-          <w:p>
-            <w:pPr>
-              <w:pStyle w:val="Default"/>
-              <w:rPr>
-                <w:rFonts w:ascii="Calibri" w:hAnsi="Calibri" w:cs="Calibri"/>
-                <w:sz w:val="28"/>
-                <w:szCs w:val="22"/>
-              </w:rPr>
-            </w:pPr>
-          </w:p>
-        </w:tc>
-      </w:tr>
-      <w:tr>
-        <w:tc>
-          <w:tcPr>
-            <w:tcW w:w="2526" w:type="dxa"/>
-          </w:tcPr>
-          <w:p>
-            <w:pPr>
-              <w:pStyle w:val="Default"/>
-              <w:rPr>
-                <w:rFonts w:ascii="Calibri" w:hAnsi="Calibri" w:cs="Calibri"/>
-                <w:sz w:val="28"/>
-                <w:szCs w:val="22"/>
-                <w:lang w:val="fr-FR"/>
-              </w:rPr>
-            </w:pPr>
-            <w:r>
-              <w:rPr>
-                <w:rFonts w:ascii="Calibri" w:hAnsi="Calibri" w:cs="Calibri"/>
-                <w:sz w:val="28"/>
-                <w:szCs w:val="22"/>
-                <w:lang w:val="fr-FR"/>
-              </w:rPr>
-              <w:t>Site Map:</w:t>
-            </w:r>
-          </w:p>
-          <w:p>
-            <w:pPr>
-              <w:pStyle w:val="Default"/>
-              <w:rPr>
-                <w:rFonts w:ascii="Calibri" w:hAnsi="Calibri" w:cs="Calibri"/>
-                <w:sz w:val="28"/>
-                <w:szCs w:val="22"/>
-                <w:lang w:val="fr-FR"/>
-              </w:rPr>
-            </w:pPr>
-            <w:r>
-              <w:rPr>
-                <w:rFonts w:ascii="Calibri" w:hAnsi="Calibri" w:cs="Calibri"/>
-                <w:sz w:val="28"/>
-                <w:szCs w:val="22"/>
-                <w:lang w:val="fr-FR"/>
-              </w:rPr>
-              <w:t>(</w:t>
-            </w:r>
-            <w:r>
-              <w:rPr>
-                <w:rFonts w:ascii="Segoe UI" w:eastAsia="Times New Roman" w:hAnsi="Segoe UI" w:cs="Segoe UI"/>
-                <w:color w:val="24292E"/>
-                <w:lang w:val="fr-FR" w:eastAsia="en-CA"/>
-              </w:rPr>
-              <w:t>Allan D. Belgraves.)</w:t>
-            </w:r>
-          </w:p>
-          <w:p>
-            <w:pPr>
-              <w:pStyle w:val="Default"/>
-              <w:rPr>
-                <w:rFonts w:ascii="Calibri" w:hAnsi="Calibri" w:cs="Calibri"/>
-                <w:sz w:val="28"/>
-                <w:szCs w:val="22"/>
-                <w:lang w:val="fr-FR"/>
-              </w:rPr>
-            </w:pPr>
-          </w:p>
-          <w:p>
-            <w:pPr>
-              <w:pStyle w:val="Default"/>
-              <w:rPr>
-                <w:rFonts w:ascii="Calibri" w:hAnsi="Calibri" w:cs="Calibri"/>
-                <w:sz w:val="28"/>
-                <w:szCs w:val="22"/>
-                <w:lang w:val="fr-FR"/>
-              </w:rPr>
-            </w:pPr>
-          </w:p>
-        </w:tc>
-        <w:tc>
-          <w:tcPr>
-            <w:tcW w:w="2526" w:type="dxa"/>
-          </w:tcPr>
-          <w:p>
-            <w:pPr>
-              <w:pStyle w:val="Default"/>
-              <w:rPr>
-                <w:rFonts w:ascii="Calibri" w:hAnsi="Calibri" w:cs="Calibri"/>
-                <w:sz w:val="28"/>
-                <w:szCs w:val="22"/>
-                <w:lang w:val="fr-FR"/>
-              </w:rPr>
-            </w:pPr>
-          </w:p>
-        </w:tc>
-        <w:tc>
-          <w:tcPr>
-            <w:tcW w:w="2526" w:type="dxa"/>
-          </w:tcPr>
-          <w:p>
-            <w:pPr>
-              <w:pStyle w:val="Default"/>
-              <w:rPr>
-                <w:rFonts w:ascii="Calibri" w:hAnsi="Calibri" w:cs="Calibri"/>
-                <w:sz w:val="28"/>
-                <w:szCs w:val="22"/>
-                <w:lang w:val="fr-FR"/>
-              </w:rPr>
-            </w:pPr>
-          </w:p>
-        </w:tc>
-        <w:tc>
-          <w:tcPr>
-            <w:tcW w:w="2527" w:type="dxa"/>
-          </w:tcPr>
-          <w:p>
-            <w:pPr>
-              <w:pStyle w:val="Default"/>
-              <w:rPr>
-                <w:rFonts w:ascii="Calibri" w:hAnsi="Calibri" w:cs="Calibri"/>
-                <w:sz w:val="28"/>
-                <w:szCs w:val="22"/>
-                <w:lang w:val="fr-FR"/>
-              </w:rPr>
-            </w:pPr>
-          </w:p>
-        </w:tc>
-      </w:tr>
-      <w:tr>
-        <w:tc>
-          <w:tcPr>
-            <w:tcW w:w="2526" w:type="dxa"/>
-          </w:tcPr>
-          <w:p>
-            <w:pPr>
-              <w:pStyle w:val="Default"/>
-              <w:rPr>
-                <w:rFonts w:ascii="Calibri" w:hAnsi="Calibri" w:cs="Calibri"/>
-                <w:sz w:val="28"/>
-                <w:szCs w:val="22"/>
-              </w:rPr>
-            </w:pPr>
-            <w:r>
-              <w:rPr>
-                <w:rFonts w:ascii="Calibri" w:hAnsi="Calibri" w:cs="Calibri"/>
-                <w:sz w:val="28"/>
-                <w:szCs w:val="22"/>
-              </w:rPr>
-              <w:t>Specials:</w:t>
-            </w:r>
-          </w:p>
-          <w:p>
-            <w:pPr>
-              <w:pStyle w:val="Default"/>
-              <w:rPr>
-                <w:rFonts w:ascii="Calibri" w:hAnsi="Calibri" w:cs="Calibri"/>
-                <w:sz w:val="28"/>
-                <w:szCs w:val="22"/>
-              </w:rPr>
-            </w:pPr>
-            <w:r>
-              <w:rPr>
-                <w:rFonts w:ascii="Calibri" w:hAnsi="Calibri" w:cs="Calibri"/>
-                <w:sz w:val="28"/>
-                <w:szCs w:val="22"/>
-              </w:rPr>
-              <w:t>(</w:t>
-            </w:r>
-            <w:r>
-              <w:rPr>
-                <w:rFonts w:ascii="Segoe UI" w:eastAsia="Times New Roman" w:hAnsi="Segoe UI" w:cs="Segoe UI"/>
-                <w:color w:val="24292E"/>
-                <w:lang w:eastAsia="en-CA"/>
-              </w:rPr>
-              <w:t>Allan D. Belgraves</w:t>
-            </w:r>
-            <w:r>
-              <w:rPr>
-                <w:rFonts w:ascii="Segoe UI" w:eastAsia="Times New Roman" w:hAnsi="Segoe UI" w:cs="Segoe UI"/>
-                <w:color w:val="24292E"/>
-                <w:lang w:eastAsia="en-CA"/>
-              </w:rPr>
-              <w:t>)</w:t>
-            </w:r>
-          </w:p>
-          <w:p>
-            <w:pPr>
-              <w:pStyle w:val="Default"/>
-              <w:rPr>
-                <w:rFonts w:ascii="Calibri" w:hAnsi="Calibri" w:cs="Calibri"/>
-                <w:sz w:val="28"/>
-                <w:szCs w:val="22"/>
-              </w:rPr>
-            </w:pPr>
-          </w:p>
-          <w:p>
-            <w:pPr>
-              <w:pStyle w:val="Default"/>
-              <w:rPr>
-                <w:rFonts w:ascii="Calibri" w:hAnsi="Calibri" w:cs="Calibri"/>
-                <w:sz w:val="28"/>
-                <w:szCs w:val="22"/>
-              </w:rPr>
-            </w:pPr>
-          </w:p>
-        </w:tc>
-        <w:tc>
-          <w:tcPr>
-            <w:tcW w:w="2526" w:type="dxa"/>
-          </w:tcPr>
-          <w:p>
-            <w:pPr>
-              <w:pStyle w:val="Default"/>
-              <w:rPr>
-                <w:rFonts w:ascii="Calibri" w:hAnsi="Calibri" w:cs="Calibri"/>
-                <w:sz w:val="28"/>
-                <w:szCs w:val="22"/>
-              </w:rPr>
-            </w:pPr>
-          </w:p>
-        </w:tc>
-        <w:tc>
-          <w:tcPr>
-            <w:tcW w:w="2526" w:type="dxa"/>
-          </w:tcPr>
-          <w:p>
-            <w:pPr>
-              <w:pStyle w:val="Default"/>
-              <w:rPr>
-                <w:rFonts w:ascii="Calibri" w:hAnsi="Calibri" w:cs="Calibri"/>
-                <w:sz w:val="28"/>
-                <w:szCs w:val="22"/>
-              </w:rPr>
-            </w:pPr>
-          </w:p>
-        </w:tc>
-        <w:tc>
-          <w:tcPr>
-            <w:tcW w:w="2527" w:type="dxa"/>
-          </w:tcPr>
-          <w:p>
-            <w:pPr>
-              <w:pStyle w:val="Default"/>
-              <w:rPr>
-                <w:rFonts w:ascii="Calibri" w:hAnsi="Calibri" w:cs="Calibri"/>
-                <w:sz w:val="28"/>
-                <w:szCs w:val="22"/>
-              </w:rPr>
-            </w:pPr>
-          </w:p>
-        </w:tc>
-      </w:tr>
-      <w:tr>
-        <w:tc>
-          <w:tcPr>
-            <w:tcW w:w="2526" w:type="dxa"/>
-          </w:tcPr>
-          <w:p>
-            <w:pPr>
-              <w:pStyle w:val="Default"/>
-              <w:rPr>
-                <w:rFonts w:ascii="Calibri" w:hAnsi="Calibri" w:cs="Calibri"/>
-                <w:sz w:val="28"/>
-                <w:szCs w:val="22"/>
-              </w:rPr>
-            </w:pPr>
-            <w:r>
-              <w:rPr>
-                <w:rFonts w:ascii="Calibri" w:hAnsi="Calibri" w:cs="Calibri"/>
-                <w:sz w:val="28"/>
-                <w:szCs w:val="22"/>
-              </w:rPr>
-              <w:t>Locations:</w:t>
-            </w:r>
-          </w:p>
-          <w:p>
-            <w:pPr>
-              <w:pStyle w:val="Default"/>
-              <w:rPr>
-                <w:rFonts w:ascii="Calibri" w:hAnsi="Calibri" w:cs="Calibri"/>
-                <w:sz w:val="28"/>
-                <w:szCs w:val="22"/>
-              </w:rPr>
-            </w:pPr>
-            <w:r>
-              <w:rPr>
-                <w:rFonts w:ascii="Calibri" w:hAnsi="Calibri" w:cs="Calibri"/>
-                <w:sz w:val="28"/>
-                <w:szCs w:val="22"/>
-              </w:rPr>
-              <w:t>(</w:t>
-            </w:r>
-            <w:r>
-              <w:rPr>
-                <w:rFonts w:ascii="Segoe UI" w:eastAsia="Times New Roman" w:hAnsi="Segoe UI" w:cs="Segoe UI"/>
-                <w:color w:val="24292E"/>
-                <w:lang w:eastAsia="en-CA"/>
-              </w:rPr>
-              <w:t>Andrei Navumau</w:t>
-            </w:r>
-            <w:r>
-              <w:rPr>
-                <w:rFonts w:ascii="Calibri" w:hAnsi="Calibri" w:cs="Calibri"/>
-                <w:sz w:val="28"/>
-                <w:szCs w:val="22"/>
-              </w:rPr>
-              <w:t>)</w:t>
-            </w:r>
-          </w:p>
-          <w:p>
-            <w:pPr>
-              <w:pStyle w:val="Default"/>
-              <w:rPr>
-                <w:rFonts w:ascii="Calibri" w:hAnsi="Calibri" w:cs="Calibri"/>
-                <w:sz w:val="28"/>
-                <w:szCs w:val="22"/>
-              </w:rPr>
-            </w:pPr>
-          </w:p>
-        </w:tc>
-        <w:tc>
-          <w:tcPr>
-            <w:tcW w:w="2526" w:type="dxa"/>
-          </w:tcPr>
-          <w:p>
-            <w:pPr>
-              <w:pStyle w:val="Default"/>
-              <w:rPr>
-                <w:rFonts w:ascii="Calibri" w:hAnsi="Calibri" w:cs="Calibri"/>
-                <w:sz w:val="28"/>
-                <w:szCs w:val="22"/>
-              </w:rPr>
-            </w:pPr>
-          </w:p>
-        </w:tc>
-        <w:tc>
-          <w:tcPr>
-            <w:tcW w:w="2526" w:type="dxa"/>
-          </w:tcPr>
-          <w:p>
-            <w:pPr>
-              <w:pStyle w:val="Default"/>
-              <w:rPr>
-                <w:rFonts w:ascii="Calibri" w:hAnsi="Calibri" w:cs="Calibri"/>
-                <w:sz w:val="28"/>
-                <w:szCs w:val="22"/>
-              </w:rPr>
-            </w:pPr>
-          </w:p>
-        </w:tc>
-        <w:tc>
-          <w:tcPr>
-            <w:tcW w:w="2527" w:type="dxa"/>
-          </w:tcPr>
-          <w:p>
-            <w:pPr>
-              <w:pStyle w:val="Default"/>
-              <w:rPr>
-                <w:rFonts w:ascii="Calibri" w:hAnsi="Calibri" w:cs="Calibri"/>
-                <w:sz w:val="28"/>
-                <w:szCs w:val="22"/>
-              </w:rPr>
-            </w:pPr>
-          </w:p>
-        </w:tc>
-      </w:tr>
-      <w:tr>
-        <w:tc>
-          <w:tcPr>
-            <w:tcW w:w="2526" w:type="dxa"/>
-          </w:tcPr>
-          <w:p>
-            <w:pPr>
-              <w:pStyle w:val="Default"/>
-              <w:rPr>
-                <w:rFonts w:ascii="Calibri" w:hAnsi="Calibri" w:cs="Calibri"/>
-                <w:sz w:val="28"/>
-                <w:szCs w:val="22"/>
-              </w:rPr>
-            </w:pPr>
-            <w:r>
-              <w:rPr>
-                <w:rFonts w:ascii="Calibri" w:hAnsi="Calibri" w:cs="Calibri"/>
-                <w:sz w:val="28"/>
-                <w:szCs w:val="22"/>
-              </w:rPr>
-              <w:t>Events/Booking:</w:t>
-            </w:r>
-          </w:p>
-          <w:p>
-            <w:pPr>
-              <w:pStyle w:val="Default"/>
-              <w:rPr>
-                <w:rFonts w:ascii="Calibri" w:hAnsi="Calibri" w:cs="Calibri"/>
-                <w:sz w:val="28"/>
-                <w:szCs w:val="22"/>
-              </w:rPr>
-            </w:pPr>
-            <w:r>
-              <w:rPr>
-                <w:rFonts w:ascii="Segoe UI" w:eastAsia="Times New Roman" w:hAnsi="Segoe UI" w:cs="Segoe UI"/>
-                <w:color w:val="24292E"/>
-                <w:lang w:eastAsia="en-CA"/>
-              </w:rPr>
-              <w:t>(</w:t>
-            </w:r>
-            <w:r>
-              <w:rPr>
-                <w:rFonts w:ascii="Segoe UI" w:eastAsia="Times New Roman" w:hAnsi="Segoe UI" w:cs="Segoe UI"/>
-                <w:color w:val="24292E"/>
-                <w:lang w:eastAsia="en-CA"/>
-              </w:rPr>
-              <w:t>Andrei Navumau</w:t>
-            </w:r>
-            <w:r>
-              <w:rPr>
-                <w:rFonts w:ascii="Calibri" w:hAnsi="Calibri" w:cs="Calibri"/>
-                <w:sz w:val="28"/>
-                <w:szCs w:val="22"/>
-              </w:rPr>
-              <w:t>)</w:t>
-            </w:r>
-          </w:p>
-          <w:p>
-            <w:pPr>
-              <w:pStyle w:val="Default"/>
-              <w:rPr>
-                <w:rFonts w:ascii="Calibri" w:hAnsi="Calibri" w:cs="Calibri"/>
-                <w:sz w:val="28"/>
-                <w:szCs w:val="22"/>
-              </w:rPr>
-            </w:pPr>
-          </w:p>
-          <w:p>
-            <w:pPr>
-              <w:pStyle w:val="Default"/>
-              <w:rPr>
-                <w:rFonts w:ascii="Calibri" w:hAnsi="Calibri" w:cs="Calibri"/>
-                <w:sz w:val="28"/>
-                <w:szCs w:val="22"/>
-              </w:rPr>
-            </w:pPr>
-          </w:p>
-        </w:tc>
-        <w:tc>
-          <w:tcPr>
-            <w:tcW w:w="2526" w:type="dxa"/>
-          </w:tcPr>
-          <w:p>
-            <w:pPr>
-              <w:pStyle w:val="Default"/>
-              <w:rPr>
-                <w:rFonts w:ascii="Calibri" w:hAnsi="Calibri" w:cs="Calibri"/>
-                <w:sz w:val="28"/>
-                <w:szCs w:val="22"/>
-              </w:rPr>
-            </w:pPr>
-          </w:p>
-        </w:tc>
-        <w:tc>
-          <w:tcPr>
-            <w:tcW w:w="2526" w:type="dxa"/>
-          </w:tcPr>
-          <w:p>
-            <w:pPr>
-              <w:pStyle w:val="Default"/>
-              <w:rPr>
-                <w:rFonts w:ascii="Calibri" w:hAnsi="Calibri" w:cs="Calibri"/>
-                <w:sz w:val="28"/>
-                <w:szCs w:val="22"/>
-              </w:rPr>
-            </w:pPr>
-          </w:p>
-        </w:tc>
-        <w:tc>
-          <w:tcPr>
-            <w:tcW w:w="2527" w:type="dxa"/>
-          </w:tcPr>
-          <w:p>
-            <w:pPr>
-              <w:pStyle w:val="Default"/>
-              <w:rPr>
-                <w:rFonts w:ascii="Calibri" w:hAnsi="Calibri" w:cs="Calibri"/>
-                <w:sz w:val="28"/>
-                <w:szCs w:val="22"/>
-              </w:rPr>
-            </w:pPr>
-          </w:p>
-        </w:tc>
-      </w:tr>
-      <w:tr>
-        <w:tc>
-          <w:tcPr>
-            <w:tcW w:w="2526" w:type="dxa"/>
-          </w:tcPr>
-          <w:p>
-            <w:pPr>
-              <w:pStyle w:val="Default"/>
-              <w:rPr>
-                <w:rFonts w:ascii="Calibri" w:hAnsi="Calibri" w:cs="Calibri"/>
-                <w:sz w:val="28"/>
-                <w:szCs w:val="22"/>
-              </w:rPr>
-            </w:pPr>
-            <w:r>
-              <w:rPr>
-                <w:rFonts w:ascii="Calibri" w:hAnsi="Calibri" w:cs="Calibri"/>
-                <w:sz w:val="28"/>
-                <w:szCs w:val="22"/>
-              </w:rPr>
-              <w:t>Menu:</w:t>
-            </w:r>
-          </w:p>
-          <w:p>
-            <w:pPr>
-              <w:pStyle w:val="Default"/>
-              <w:rPr>
-                <w:rFonts w:ascii="Calibri" w:hAnsi="Calibri" w:cs="Calibri"/>
-                <w:sz w:val="28"/>
-                <w:szCs w:val="22"/>
-              </w:rPr>
-            </w:pPr>
-            <w:r>
-              <w:rPr>
-                <w:rFonts w:ascii="Calibri" w:hAnsi="Calibri" w:cs="Calibri"/>
-                <w:sz w:val="28"/>
-                <w:szCs w:val="22"/>
-              </w:rPr>
-              <w:t>(</w:t>
-            </w:r>
-            <w:r>
-              <w:rPr>
-                <w:rFonts w:ascii="Segoe UI" w:eastAsia="Times New Roman" w:hAnsi="Segoe UI" w:cs="Segoe UI"/>
-                <w:color w:val="24292E"/>
-                <w:lang w:eastAsia="en-CA"/>
-              </w:rPr>
-              <w:t>Wenyu Bao</w:t>
-            </w:r>
-            <w:r>
-              <w:rPr>
-                <w:rFonts w:ascii="Calibri" w:hAnsi="Calibri" w:cs="Calibri"/>
-                <w:sz w:val="28"/>
-                <w:szCs w:val="22"/>
-              </w:rPr>
-              <w:t>)</w:t>
-            </w:r>
-          </w:p>
-          <w:p>
-            <w:pPr>
-              <w:pStyle w:val="Default"/>
-              <w:rPr>
-                <w:rFonts w:ascii="Calibri" w:hAnsi="Calibri" w:cs="Calibri"/>
-                <w:sz w:val="28"/>
-                <w:szCs w:val="22"/>
-              </w:rPr>
-            </w:pPr>
-          </w:p>
-        </w:tc>
-        <w:tc>
-          <w:tcPr>
-            <w:tcW w:w="2526" w:type="dxa"/>
-          </w:tcPr>
-          <w:p>
-            <w:pPr>
-              <w:pStyle w:val="Default"/>
-              <w:rPr>
-                <w:rFonts w:ascii="Calibri" w:hAnsi="Calibri" w:cs="Calibri"/>
-                <w:sz w:val="28"/>
-                <w:szCs w:val="22"/>
-              </w:rPr>
-            </w:pPr>
-            <w:r>
-              <w:rPr>
-                <w:rFonts w:ascii="Segoe UI" w:eastAsia="Times New Roman" w:hAnsi="Segoe UI" w:cs="Segoe UI"/>
-                <w:color w:val="24292E"/>
-                <w:lang w:eastAsia="en-CA"/>
-              </w:rPr>
-              <w:t>Display a lunch/dessert/drink from 5 different locations</w:t>
-            </w:r>
-          </w:p>
-        </w:tc>
-        <w:tc>
-          <w:tcPr>
-            <w:tcW w:w="2526" w:type="dxa"/>
-          </w:tcPr>
-          <w:p>
-            <w:pPr>
-              <w:pStyle w:val="Default"/>
-              <w:rPr>
-                <w:rFonts w:ascii="Calibri" w:hAnsi="Calibri" w:cs="Calibri"/>
-                <w:sz w:val="28"/>
-                <w:szCs w:val="22"/>
-              </w:rPr>
-            </w:pPr>
-            <w:r>
-              <w:rPr>
-                <w:rFonts w:ascii="Segoe UI" w:eastAsia="Times New Roman" w:hAnsi="Segoe UI" w:cs="Segoe UI"/>
-                <w:color w:val="24292E"/>
-                <w:lang w:eastAsia="en-CA"/>
-              </w:rPr>
-              <w:t>Different menu will be displayed when user hover mouse to the location link</w:t>
-            </w:r>
-          </w:p>
-        </w:tc>
-        <w:tc>
-          <w:tcPr>
-            <w:tcW w:w="2527" w:type="dxa"/>
-          </w:tcPr>
-          <w:p>
-            <w:pPr>
-              <w:pStyle w:val="Default"/>
-              <w:rPr>
-                <w:rFonts w:ascii="Calibri" w:hAnsi="Calibri" w:cs="Calibri"/>
-                <w:sz w:val="28"/>
-                <w:szCs w:val="22"/>
-              </w:rPr>
-            </w:pPr>
-            <w:r>
-              <w:rPr>
-                <w:rFonts w:ascii="Segoe UI" w:hAnsi="Segoe UI" w:cs="Segoe UI"/>
-                <w:color w:val="24292E"/>
-                <w:shd w:val="clear" w:color="auto" w:fill="FFFFFF"/>
-              </w:rPr>
-              <w:t>jQuery to hide and display menu div</w:t>
-            </w:r>
-          </w:p>
-        </w:tc>
-      </w:tr>
-      <w:tr>
-        <w:tc>
-          <w:tcPr>
-            <w:tcW w:w="2526" w:type="dxa"/>
-          </w:tcPr>
-          <w:p>
-            <w:pPr>
-              <w:pStyle w:val="Default"/>
-              <w:rPr>
-                <w:rFonts w:ascii="Calibri" w:hAnsi="Calibri" w:cs="Calibri"/>
-                <w:sz w:val="28"/>
-                <w:szCs w:val="22"/>
-              </w:rPr>
-            </w:pPr>
-            <w:r>
-              <w:rPr>
-                <w:rFonts w:ascii="Calibri" w:hAnsi="Calibri" w:cs="Calibri"/>
-                <w:sz w:val="28"/>
-                <w:szCs w:val="22"/>
-              </w:rPr>
-              <w:t>Contest:</w:t>
-            </w:r>
-          </w:p>
-          <w:p>
-            <w:pPr>
-              <w:pStyle w:val="Default"/>
-              <w:rPr>
-                <w:rFonts w:ascii="Calibri" w:hAnsi="Calibri" w:cs="Calibri"/>
-                <w:sz w:val="28"/>
-                <w:szCs w:val="22"/>
-              </w:rPr>
-            </w:pPr>
-            <w:r>
-              <w:rPr>
-                <w:rFonts w:ascii="Calibri" w:hAnsi="Calibri" w:cs="Calibri"/>
-                <w:sz w:val="28"/>
-                <w:szCs w:val="22"/>
-              </w:rPr>
-              <w:t>(</w:t>
-            </w:r>
-            <w:r>
-              <w:rPr>
-                <w:rFonts w:ascii="Segoe UI" w:eastAsia="Times New Roman" w:hAnsi="Segoe UI" w:cs="Segoe UI"/>
-                <w:color w:val="24292E"/>
-                <w:lang w:eastAsia="en-CA"/>
-              </w:rPr>
-              <w:t>Wenyu Bao</w:t>
-            </w:r>
-            <w:r>
-              <w:rPr>
-                <w:rFonts w:ascii="Calibri" w:hAnsi="Calibri" w:cs="Calibri"/>
-                <w:sz w:val="28"/>
-                <w:szCs w:val="22"/>
-              </w:rPr>
-              <w:t>)</w:t>
-            </w:r>
-          </w:p>
-          <w:p>
-            <w:pPr>
-              <w:pStyle w:val="Default"/>
-              <w:rPr>
-                <w:rFonts w:ascii="Calibri" w:hAnsi="Calibri" w:cs="Calibri"/>
-                <w:sz w:val="28"/>
-                <w:szCs w:val="22"/>
-              </w:rPr>
-            </w:pPr>
-          </w:p>
-        </w:tc>
-        <w:tc>
-          <w:tcPr>
-            <w:tcW w:w="2526" w:type="dxa"/>
-          </w:tcPr>
-          <w:p>
-            <w:pPr>
-              <w:pStyle w:val="Default"/>
-              <w:rPr>
-                <w:rFonts w:ascii="Calibri" w:hAnsi="Calibri" w:cs="Calibri"/>
-                <w:sz w:val="28"/>
-                <w:szCs w:val="22"/>
-              </w:rPr>
-            </w:pPr>
-          </w:p>
-        </w:tc>
-        <w:tc>
-          <w:tcPr>
-            <w:tcW w:w="2526" w:type="dxa"/>
-          </w:tcPr>
-          <w:p>
-            <w:pPr>
-              <w:pStyle w:val="Default"/>
-              <w:rPr>
-                <w:rFonts w:ascii="Calibri" w:hAnsi="Calibri" w:cs="Calibri"/>
-                <w:sz w:val="28"/>
-                <w:szCs w:val="22"/>
-              </w:rPr>
-            </w:pPr>
-          </w:p>
-        </w:tc>
-        <w:tc>
-          <w:tcPr>
-            <w:tcW w:w="2527" w:type="dxa"/>
-          </w:tcPr>
-          <w:p>
-            <w:pPr>
-              <w:pStyle w:val="Default"/>
-              <w:rPr>
-                <w:rFonts w:ascii="Calibri" w:hAnsi="Calibri" w:cs="Calibri"/>
-                <w:sz w:val="28"/>
-                <w:szCs w:val="22"/>
-              </w:rPr>
-            </w:pPr>
           </w:p>
         </w:tc>
       </w:tr>
@@ -3241,7 +3306,7 @@
 </file>
 
 <file path=word/endnotes.xml><?xml version="1.0" encoding="utf-8"?>
-<w:endnotes xmlns:wpc="http://schemas.microsoft.com/office/word/2010/wordprocessingCanvas" xmlns:cx="http://schemas.microsoft.com/office/drawing/2014/chartex" xmlns:cx1="http://schemas.microsoft.com/office/drawing/2015/9/8/chartex" xmlns:cx2="http://schemas.microsoft.com/office/drawing/2015/10/21/chartex" xmlns:cx3="http://schemas.microsoft.com/office/drawing/2016/5/9/chartex" xmlns:cx4="http://schemas.microsoft.com/office/drawing/2016/5/10/chartex" xmlns:cx5="http://schemas.microsoft.com/office/drawing/2016/5/11/chartex" xmlns:cx6="http://schemas.microsoft.com/office/drawing/2016/5/12/chartex" xmlns:cx7="http://schemas.microsoft.com/office/drawing/2016/5/13/chartex" xmlns:cx8="http://schemas.microsoft.com/office/drawing/2016/5/14/chartex" xmlns:mc="http://schemas.openxmlformats.org/markup-compatibility/2006" xmlns:aink="http://schemas.microsoft.com/office/drawing/2016/ink" xmlns:am3d="http://schemas.microsoft.com/office/drawing/2017/model3d" xmlns:o="urn:schemas-microsoft-com:office:office" xmlns:r="http://schemas.openxmlformats.org/officeDocument/2006/relationships" xmlns:m="http://schemas.openxmlformats.org/officeDocument/2006/math" xmlns:v="urn:schemas-microsoft-com:vml" xmlns:wp14="http://schemas.microsoft.com/office/word/2010/wordprocessingDrawing" xmlns:wp="http://schemas.openxmlformats.org/drawingml/2006/wordprocessingDrawing" xmlns:w10="urn:schemas-microsoft-com:office:word" xmlns:w="http://schemas.openxmlformats.org/wordprocessingml/2006/main" xmlns:w14="http://schemas.microsoft.com/office/word/2010/wordml" xmlns:w15="http://schemas.microsoft.com/office/word/2012/wordml" xmlns:w16cid="http://schemas.microsoft.com/office/word/2016/wordml/cid" xmlns:w16se="http://schemas.microsoft.com/office/word/2015/wordml/symex" xmlns:wpg="http://schemas.microsoft.com/office/word/2010/wordprocessingGroup" xmlns:wpi="http://schemas.microsoft.com/office/word/2010/wordprocessingInk" xmlns:wne="http://schemas.microsoft.com/office/word/2006/wordml" xmlns:wps="http://schemas.microsoft.com/office/word/2010/wordprocessingShape" mc:Ignorable="w14 w15 w16se w16cid wp14">
+<w:endnotes xmlns:wpc="http://schemas.microsoft.com/office/word/2010/wordprocessingCanvas" xmlns:mo="http://schemas.microsoft.com/office/mac/office/2008/main" xmlns:mc="http://schemas.openxmlformats.org/markup-compatibility/2006" xmlns:mv="urn:schemas-microsoft-com:mac:vml" xmlns:o="urn:schemas-microsoft-com:office:office" xmlns:r="http://schemas.openxmlformats.org/officeDocument/2006/relationships" xmlns:m="http://schemas.openxmlformats.org/officeDocument/2006/math" xmlns:v="urn:schemas-microsoft-com:vml" xmlns:wp14="http://schemas.microsoft.com/office/word/2010/wordprocessingDrawing" xmlns:wp="http://schemas.openxmlformats.org/drawingml/2006/wordprocessingDrawing" xmlns:w10="urn:schemas-microsoft-com:office:word" xmlns:w="http://schemas.openxmlformats.org/wordprocessingml/2006/main" xmlns:w14="http://schemas.microsoft.com/office/word/2010/wordml" xmlns:w15="http://schemas.microsoft.com/office/word/2012/wordml" xmlns:wpg="http://schemas.microsoft.com/office/word/2010/wordprocessingGroup" xmlns:wpi="http://schemas.microsoft.com/office/word/2010/wordprocessingInk" xmlns:wne="http://schemas.microsoft.com/office/word/2006/wordml" xmlns:wps="http://schemas.microsoft.com/office/word/2010/wordprocessingShape" mc:Ignorable="w14 w15 wp14">
   <w:endnote w:type="separator" w:id="-1">
     <w:p>
       <w:pPr>
@@ -3266,7 +3331,7 @@
 </file>
 
 <file path=word/footer1.xml><?xml version="1.0" encoding="utf-8"?>
-<w:ftr xmlns:wpc="http://schemas.microsoft.com/office/word/2010/wordprocessingCanvas" xmlns:cx="http://schemas.microsoft.com/office/drawing/2014/chartex" xmlns:cx1="http://schemas.microsoft.com/office/drawing/2015/9/8/chartex" xmlns:cx2="http://schemas.microsoft.com/office/drawing/2015/10/21/chartex" xmlns:cx3="http://schemas.microsoft.com/office/drawing/2016/5/9/chartex" xmlns:cx4="http://schemas.microsoft.com/office/drawing/2016/5/10/chartex" xmlns:cx5="http://schemas.microsoft.com/office/drawing/2016/5/11/chartex" xmlns:cx6="http://schemas.microsoft.com/office/drawing/2016/5/12/chartex" xmlns:cx7="http://schemas.microsoft.com/office/drawing/2016/5/13/chartex" xmlns:cx8="http://schemas.microsoft.com/office/drawing/2016/5/14/chartex" xmlns:mc="http://schemas.openxmlformats.org/markup-compatibility/2006" xmlns:aink="http://schemas.microsoft.com/office/drawing/2016/ink" xmlns:am3d="http://schemas.microsoft.com/office/drawing/2017/model3d" xmlns:o="urn:schemas-microsoft-com:office:office" xmlns:r="http://schemas.openxmlformats.org/officeDocument/2006/relationships" xmlns:m="http://schemas.openxmlformats.org/officeDocument/2006/math" xmlns:v="urn:schemas-microsoft-com:vml" xmlns:wp14="http://schemas.microsoft.com/office/word/2010/wordprocessingDrawing" xmlns:wp="http://schemas.openxmlformats.org/drawingml/2006/wordprocessingDrawing" xmlns:w10="urn:schemas-microsoft-com:office:word" xmlns:w="http://schemas.openxmlformats.org/wordprocessingml/2006/main" xmlns:w14="http://schemas.microsoft.com/office/word/2010/wordml" xmlns:w15="http://schemas.microsoft.com/office/word/2012/wordml" xmlns:w16cid="http://schemas.microsoft.com/office/word/2016/wordml/cid" xmlns:w16se="http://schemas.microsoft.com/office/word/2015/wordml/symex" xmlns:wpg="http://schemas.microsoft.com/office/word/2010/wordprocessingGroup" xmlns:wpi="http://schemas.microsoft.com/office/word/2010/wordprocessingInk" xmlns:wne="http://schemas.microsoft.com/office/word/2006/wordml" xmlns:wps="http://schemas.microsoft.com/office/word/2010/wordprocessingShape" mc:Ignorable="w14 w15 w16se w16cid wp14">
+<w:ftr xmlns:wpc="http://schemas.microsoft.com/office/word/2010/wordprocessingCanvas" xmlns:mo="http://schemas.microsoft.com/office/mac/office/2008/main" xmlns:mc="http://schemas.openxmlformats.org/markup-compatibility/2006" xmlns:mv="urn:schemas-microsoft-com:mac:vml" xmlns:o="urn:schemas-microsoft-com:office:office" xmlns:r="http://schemas.openxmlformats.org/officeDocument/2006/relationships" xmlns:m="http://schemas.openxmlformats.org/officeDocument/2006/math" xmlns:v="urn:schemas-microsoft-com:vml" xmlns:wp14="http://schemas.microsoft.com/office/word/2010/wordprocessingDrawing" xmlns:wp="http://schemas.openxmlformats.org/drawingml/2006/wordprocessingDrawing" xmlns:w10="urn:schemas-microsoft-com:office:word" xmlns:w="http://schemas.openxmlformats.org/wordprocessingml/2006/main" xmlns:w14="http://schemas.microsoft.com/office/word/2010/wordml" xmlns:w15="http://schemas.microsoft.com/office/word/2012/wordml" xmlns:wpg="http://schemas.microsoft.com/office/word/2010/wordprocessingGroup" xmlns:wpi="http://schemas.microsoft.com/office/word/2010/wordprocessingInk" xmlns:wne="http://schemas.microsoft.com/office/word/2006/wordml" xmlns:wps="http://schemas.microsoft.com/office/word/2010/wordprocessingShape" mc:Ignorable="w14 w15 wp14">
   <w:sdt>
     <w:sdtPr>
       <w:id w:val="-1008823235"/>
@@ -3299,7 +3364,7 @@
           <w:rPr>
             <w:noProof/>
           </w:rPr>
-          <w:t>3</w:t>
+          <w:t>2</w:t>
         </w:r>
         <w:r>
           <w:rPr>
@@ -3319,7 +3384,7 @@
 </file>
 
 <file path=word/footnotes.xml><?xml version="1.0" encoding="utf-8"?>
-<w:footnotes xmlns:wpc="http://schemas.microsoft.com/office/word/2010/wordprocessingCanvas" xmlns:cx="http://schemas.microsoft.com/office/drawing/2014/chartex" xmlns:cx1="http://schemas.microsoft.com/office/drawing/2015/9/8/chartex" xmlns:cx2="http://schemas.microsoft.com/office/drawing/2015/10/21/chartex" xmlns:cx3="http://schemas.microsoft.com/office/drawing/2016/5/9/chartex" xmlns:cx4="http://schemas.microsoft.com/office/drawing/2016/5/10/chartex" xmlns:cx5="http://schemas.microsoft.com/office/drawing/2016/5/11/chartex" xmlns:cx6="http://schemas.microsoft.com/office/drawing/2016/5/12/chartex" xmlns:cx7="http://schemas.microsoft.com/office/drawing/2016/5/13/chartex" xmlns:cx8="http://schemas.microsoft.com/office/drawing/2016/5/14/chartex" xmlns:mc="http://schemas.openxmlformats.org/markup-compatibility/2006" xmlns:aink="http://schemas.microsoft.com/office/drawing/2016/ink" xmlns:am3d="http://schemas.microsoft.com/office/drawing/2017/model3d" xmlns:o="urn:schemas-microsoft-com:office:office" xmlns:r="http://schemas.openxmlformats.org/officeDocument/2006/relationships" xmlns:m="http://schemas.openxmlformats.org/officeDocument/2006/math" xmlns:v="urn:schemas-microsoft-com:vml" xmlns:wp14="http://schemas.microsoft.com/office/word/2010/wordprocessingDrawing" xmlns:wp="http://schemas.openxmlformats.org/drawingml/2006/wordprocessingDrawing" xmlns:w10="urn:schemas-microsoft-com:office:word" xmlns:w="http://schemas.openxmlformats.org/wordprocessingml/2006/main" xmlns:w14="http://schemas.microsoft.com/office/word/2010/wordml" xmlns:w15="http://schemas.microsoft.com/office/word/2012/wordml" xmlns:w16cid="http://schemas.microsoft.com/office/word/2016/wordml/cid" xmlns:w16se="http://schemas.microsoft.com/office/word/2015/wordml/symex" xmlns:wpg="http://schemas.microsoft.com/office/word/2010/wordprocessingGroup" xmlns:wpi="http://schemas.microsoft.com/office/word/2010/wordprocessingInk" xmlns:wne="http://schemas.microsoft.com/office/word/2006/wordml" xmlns:wps="http://schemas.microsoft.com/office/word/2010/wordprocessingShape" mc:Ignorable="w14 w15 w16se w16cid wp14">
+<w:footnotes xmlns:wpc="http://schemas.microsoft.com/office/word/2010/wordprocessingCanvas" xmlns:mo="http://schemas.microsoft.com/office/mac/office/2008/main" xmlns:mc="http://schemas.openxmlformats.org/markup-compatibility/2006" xmlns:mv="urn:schemas-microsoft-com:mac:vml" xmlns:o="urn:schemas-microsoft-com:office:office" xmlns:r="http://schemas.openxmlformats.org/officeDocument/2006/relationships" xmlns:m="http://schemas.openxmlformats.org/officeDocument/2006/math" xmlns:v="urn:schemas-microsoft-com:vml" xmlns:wp14="http://schemas.microsoft.com/office/word/2010/wordprocessingDrawing" xmlns:wp="http://schemas.openxmlformats.org/drawingml/2006/wordprocessingDrawing" xmlns:w10="urn:schemas-microsoft-com:office:word" xmlns:w="http://schemas.openxmlformats.org/wordprocessingml/2006/main" xmlns:w14="http://schemas.microsoft.com/office/word/2010/wordml" xmlns:w15="http://schemas.microsoft.com/office/word/2012/wordml" xmlns:wpg="http://schemas.microsoft.com/office/word/2010/wordprocessingGroup" xmlns:wpi="http://schemas.microsoft.com/office/word/2010/wordprocessingInk" xmlns:wne="http://schemas.microsoft.com/office/word/2006/wordml" xmlns:wps="http://schemas.microsoft.com/office/word/2010/wordprocessingShape" mc:Ignorable="w14 w15 wp14">
   <w:footnote w:type="separator" w:id="-1">
     <w:p>
       <w:pPr>
@@ -3344,7 +3409,7 @@
 </file>
 
 <file path=word/header1.xml><?xml version="1.0" encoding="utf-8"?>
-<w:hdr xmlns:wpc="http://schemas.microsoft.com/office/word/2010/wordprocessingCanvas" xmlns:cx="http://schemas.microsoft.com/office/drawing/2014/chartex" xmlns:cx1="http://schemas.microsoft.com/office/drawing/2015/9/8/chartex" xmlns:cx2="http://schemas.microsoft.com/office/drawing/2015/10/21/chartex" xmlns:cx3="http://schemas.microsoft.com/office/drawing/2016/5/9/chartex" xmlns:cx4="http://schemas.microsoft.com/office/drawing/2016/5/10/chartex" xmlns:cx5="http://schemas.microsoft.com/office/drawing/2016/5/11/chartex" xmlns:cx6="http://schemas.microsoft.com/office/drawing/2016/5/12/chartex" xmlns:cx7="http://schemas.microsoft.com/office/drawing/2016/5/13/chartex" xmlns:cx8="http://schemas.microsoft.com/office/drawing/2016/5/14/chartex" xmlns:mc="http://schemas.openxmlformats.org/markup-compatibility/2006" xmlns:aink="http://schemas.microsoft.com/office/drawing/2016/ink" xmlns:am3d="http://schemas.microsoft.com/office/drawing/2017/model3d" xmlns:o="urn:schemas-microsoft-com:office:office" xmlns:r="http://schemas.openxmlformats.org/officeDocument/2006/relationships" xmlns:m="http://schemas.openxmlformats.org/officeDocument/2006/math" xmlns:v="urn:schemas-microsoft-com:vml" xmlns:wp14="http://schemas.microsoft.com/office/word/2010/wordprocessingDrawing" xmlns:wp="http://schemas.openxmlformats.org/drawingml/2006/wordprocessingDrawing" xmlns:w10="urn:schemas-microsoft-com:office:word" xmlns:w="http://schemas.openxmlformats.org/wordprocessingml/2006/main" xmlns:w14="http://schemas.microsoft.com/office/word/2010/wordml" xmlns:w15="http://schemas.microsoft.com/office/word/2012/wordml" xmlns:w16cid="http://schemas.microsoft.com/office/word/2016/wordml/cid" xmlns:w16se="http://schemas.microsoft.com/office/word/2015/wordml/symex" xmlns:wpg="http://schemas.microsoft.com/office/word/2010/wordprocessingGroup" xmlns:wpi="http://schemas.microsoft.com/office/word/2010/wordprocessingInk" xmlns:wne="http://schemas.microsoft.com/office/word/2006/wordml" xmlns:wps="http://schemas.microsoft.com/office/word/2010/wordprocessingShape" mc:Ignorable="w14 w15 w16se w16cid wp14">
+<w:hdr xmlns:wpc="http://schemas.microsoft.com/office/word/2010/wordprocessingCanvas" xmlns:mo="http://schemas.microsoft.com/office/mac/office/2008/main" xmlns:mc="http://schemas.openxmlformats.org/markup-compatibility/2006" xmlns:mv="urn:schemas-microsoft-com:mac:vml" xmlns:o="urn:schemas-microsoft-com:office:office" xmlns:r="http://schemas.openxmlformats.org/officeDocument/2006/relationships" xmlns:m="http://schemas.openxmlformats.org/officeDocument/2006/math" xmlns:v="urn:schemas-microsoft-com:vml" xmlns:wp14="http://schemas.microsoft.com/office/word/2010/wordprocessingDrawing" xmlns:wp="http://schemas.openxmlformats.org/drawingml/2006/wordprocessingDrawing" xmlns:w10="urn:schemas-microsoft-com:office:word" xmlns:w="http://schemas.openxmlformats.org/wordprocessingml/2006/main" xmlns:w14="http://schemas.microsoft.com/office/word/2010/wordml" xmlns:w15="http://schemas.microsoft.com/office/word/2012/wordml" xmlns:wpg="http://schemas.microsoft.com/office/word/2010/wordprocessingGroup" xmlns:wpi="http://schemas.microsoft.com/office/word/2010/wordprocessingInk" xmlns:wne="http://schemas.microsoft.com/office/word/2006/wordml" xmlns:wps="http://schemas.microsoft.com/office/word/2010/wordprocessingShape" mc:Ignorable="w14 w15 wp14">
   <w:p>
     <w:pPr>
       <w:pStyle w:val="Default"/>
@@ -3425,8 +3490,8 @@
 </file>
 
 <file path=word/numbering.xml><?xml version="1.0" encoding="utf-8"?>
-<w:numbering xmlns:wpc="http://schemas.microsoft.com/office/word/2010/wordprocessingCanvas" xmlns:cx="http://schemas.microsoft.com/office/drawing/2014/chartex" xmlns:cx1="http://schemas.microsoft.com/office/drawing/2015/9/8/chartex" xmlns:cx2="http://schemas.microsoft.com/office/drawing/2015/10/21/chartex" xmlns:cx3="http://schemas.microsoft.com/office/drawing/2016/5/9/chartex" xmlns:cx4="http://schemas.microsoft.com/office/drawing/2016/5/10/chartex" xmlns:cx5="http://schemas.microsoft.com/office/drawing/2016/5/11/chartex" xmlns:cx6="http://schemas.microsoft.com/office/drawing/2016/5/12/chartex" xmlns:cx7="http://schemas.microsoft.com/office/drawing/2016/5/13/chartex" xmlns:cx8="http://schemas.microsoft.com/office/drawing/2016/5/14/chartex" xmlns:mc="http://schemas.openxmlformats.org/markup-compatibility/2006" xmlns:aink="http://schemas.microsoft.com/office/drawing/2016/ink" xmlns:am3d="http://schemas.microsoft.com/office/drawing/2017/model3d" xmlns:o="urn:schemas-microsoft-com:office:office" xmlns:r="http://schemas.openxmlformats.org/officeDocument/2006/relationships" xmlns:m="http://schemas.openxmlformats.org/officeDocument/2006/math" xmlns:v="urn:schemas-microsoft-com:vml" xmlns:wp14="http://schemas.microsoft.com/office/word/2010/wordprocessingDrawing" xmlns:wp="http://schemas.openxmlformats.org/drawingml/2006/wordprocessingDrawing" xmlns:w10="urn:schemas-microsoft-com:office:word" xmlns:w="http://schemas.openxmlformats.org/wordprocessingml/2006/main" xmlns:w14="http://schemas.microsoft.com/office/word/2010/wordml" xmlns:w15="http://schemas.microsoft.com/office/word/2012/wordml" xmlns:w16cid="http://schemas.microsoft.com/office/word/2016/wordml/cid" xmlns:w16se="http://schemas.microsoft.com/office/word/2015/wordml/symex" xmlns:wpg="http://schemas.microsoft.com/office/word/2010/wordprocessingGroup" xmlns:wpi="http://schemas.microsoft.com/office/word/2010/wordprocessingInk" xmlns:wne="http://schemas.microsoft.com/office/word/2006/wordml" xmlns:wps="http://schemas.microsoft.com/office/word/2010/wordprocessingShape" mc:Ignorable="w14 w15 w16se w16cid wp14">
-  <w:abstractNum w:abstractNumId="0" w15:restartNumberingAfterBreak="0">
+<w:numbering xmlns:wpc="http://schemas.microsoft.com/office/word/2010/wordprocessingCanvas" xmlns:mo="http://schemas.microsoft.com/office/mac/office/2008/main" xmlns:mc="http://schemas.openxmlformats.org/markup-compatibility/2006" xmlns:mv="urn:schemas-microsoft-com:mac:vml" xmlns:o="urn:schemas-microsoft-com:office:office" xmlns:r="http://schemas.openxmlformats.org/officeDocument/2006/relationships" xmlns:m="http://schemas.openxmlformats.org/officeDocument/2006/math" xmlns:v="urn:schemas-microsoft-com:vml" xmlns:wp14="http://schemas.microsoft.com/office/word/2010/wordprocessingDrawing" xmlns:wp="http://schemas.openxmlformats.org/drawingml/2006/wordprocessingDrawing" xmlns:w10="urn:schemas-microsoft-com:office:word" xmlns:w="http://schemas.openxmlformats.org/wordprocessingml/2006/main" xmlns:w14="http://schemas.microsoft.com/office/word/2010/wordml" xmlns:w15="http://schemas.microsoft.com/office/word/2012/wordml" xmlns:wpg="http://schemas.microsoft.com/office/word/2010/wordprocessingGroup" xmlns:wpi="http://schemas.microsoft.com/office/word/2010/wordprocessingInk" xmlns:wne="http://schemas.microsoft.com/office/word/2006/wordml" xmlns:wps="http://schemas.microsoft.com/office/word/2010/wordprocessingShape" mc:Ignorable="w14 w15 wp14">
+  <w:abstractNum w:abstractNumId="0">
     <w:nsid w:val="1E5264BD"/>
     <w:multiLevelType w:val="hybridMultilevel"/>
     <w:tmpl w:val="1FCC2A98"/>
@@ -3515,7 +3580,7 @@
       </w:pPr>
     </w:lvl>
   </w:abstractNum>
-  <w:abstractNum w:abstractNumId="1" w15:restartNumberingAfterBreak="0">
+  <w:abstractNum w:abstractNumId="1">
     <w:nsid w:val="2EF41392"/>
     <w:multiLevelType w:val="hybridMultilevel"/>
     <w:tmpl w:val="1FCC2A98"/>
@@ -3604,7 +3669,7 @@
       </w:pPr>
     </w:lvl>
   </w:abstractNum>
-  <w:abstractNum w:abstractNumId="2" w15:restartNumberingAfterBreak="0">
+  <w:abstractNum w:abstractNumId="2">
     <w:nsid w:val="52211393"/>
     <w:multiLevelType w:val="hybridMultilevel"/>
     <w:tmpl w:val="1FCC2A98"/>
@@ -3693,7 +3758,7 @@
       </w:pPr>
     </w:lvl>
   </w:abstractNum>
-  <w:abstractNum w:abstractNumId="3" w15:restartNumberingAfterBreak="0">
+  <w:abstractNum w:abstractNumId="3">
     <w:nsid w:val="6477759A"/>
     <w:multiLevelType w:val="hybridMultilevel"/>
     <w:tmpl w:val="1FCC2A98"/>
@@ -3782,7 +3847,7 @@
       </w:pPr>
     </w:lvl>
   </w:abstractNum>
-  <w:abstractNum w:abstractNumId="4" w15:restartNumberingAfterBreak="0">
+  <w:abstractNum w:abstractNumId="4">
     <w:nsid w:val="774F7430"/>
     <w:multiLevelType w:val="hybridMultilevel"/>
     <w:tmpl w:val="1FCC2A98"/>
@@ -3871,7 +3936,7 @@
       </w:pPr>
     </w:lvl>
   </w:abstractNum>
-  <w:abstractNum w:abstractNumId="5" w15:restartNumberingAfterBreak="0">
+  <w:abstractNum w:abstractNumId="5">
     <w:nsid w:val="77A3087A"/>
     <w:multiLevelType w:val="hybridMultilevel"/>
     <w:tmpl w:val="CA3E4404"/>
@@ -3984,7 +4049,7 @@
       </w:rPr>
     </w:lvl>
   </w:abstractNum>
-  <w:abstractNum w:abstractNumId="6" w15:restartNumberingAfterBreak="0">
+  <w:abstractNum w:abstractNumId="6">
     <w:nsid w:val="79922F72"/>
     <w:multiLevelType w:val="hybridMultilevel"/>
     <w:tmpl w:val="1FCC2A98"/>
@@ -4098,11 +4163,11 @@
 </file>
 
 <file path=word/styles.xml><?xml version="1.0" encoding="utf-8"?>
-<w:styles xmlns:mc="http://schemas.openxmlformats.org/markup-compatibility/2006" xmlns:r="http://schemas.openxmlformats.org/officeDocument/2006/relationships" xmlns:w="http://schemas.openxmlformats.org/wordprocessingml/2006/main" xmlns:w14="http://schemas.microsoft.com/office/word/2010/wordml" xmlns:w15="http://schemas.microsoft.com/office/word/2012/wordml" xmlns:w16cid="http://schemas.microsoft.com/office/word/2016/wordml/cid" xmlns:w16se="http://schemas.microsoft.com/office/word/2015/wordml/symex" mc:Ignorable="w14 w15 w16se w16cid">
+<w:styles xmlns:mc="http://schemas.openxmlformats.org/markup-compatibility/2006" xmlns:r="http://schemas.openxmlformats.org/officeDocument/2006/relationships" xmlns:w="http://schemas.openxmlformats.org/wordprocessingml/2006/main" xmlns:w14="http://schemas.microsoft.com/office/word/2010/wordml" xmlns:w15="http://schemas.microsoft.com/office/word/2012/wordml" mc:Ignorable="w14 w15">
   <w:docDefaults>
     <w:rPrDefault>
       <w:rPr>
-        <w:rFonts w:asciiTheme="minorHAnsi" w:eastAsiaTheme="minorHAnsi" w:hAnsiTheme="minorHAnsi" w:cstheme="minorBidi"/>
+        <w:rFonts w:asciiTheme="minorHAnsi" w:eastAsia="宋体" w:hAnsiTheme="minorHAnsi" w:cstheme="minorBidi"/>
         <w:sz w:val="22"/>
         <w:szCs w:val="22"/>
         <w:lang w:val="en-CA" w:eastAsia="en-US" w:bidi="ar-SA"/>
@@ -4114,7 +4179,7 @@
       </w:pPr>
     </w:pPrDefault>
   </w:docDefaults>
-  <w:latentStyles w:defLockedState="0" w:defUIPriority="99" w:defSemiHidden="0" w:defUnhideWhenUsed="0" w:defQFormat="0" w:count="375">
+  <w:latentStyles w:defLockedState="0" w:defUIPriority="99" w:defSemiHidden="0" w:defUnhideWhenUsed="0" w:defQFormat="0" w:count="382">
     <w:lsdException w:name="Normal" w:uiPriority="0" w:qFormat="1"/>
     <w:lsdException w:name="heading 1" w:uiPriority="9" w:qFormat="1"/>
     <w:lsdException w:name="heading 2" w:semiHidden="1" w:uiPriority="9" w:unhideWhenUsed="1" w:qFormat="1"/>
@@ -4488,8 +4553,6 @@
     <w:lsdException w:name="List Table 7 Colorful Accent 6" w:uiPriority="52"/>
     <w:lsdException w:name="Mention" w:semiHidden="1" w:unhideWhenUsed="1"/>
     <w:lsdException w:name="Smart Hyperlink" w:semiHidden="1" w:unhideWhenUsed="1"/>
-    <w:lsdException w:name="Hashtag" w:semiHidden="1" w:unhideWhenUsed="1"/>
-    <w:lsdException w:name="Unresolved Mention" w:semiHidden="1" w:unhideWhenUsed="1"/>
   </w:latentStyles>
   <w:style w:type="paragraph" w:default="1" w:styleId="Normal">
     <w:name w:val="Normal"/>
@@ -4671,6 +4734,7 @@
       <w:spacing w:after="0" w:line="240" w:lineRule="auto"/>
     </w:pPr>
     <w:tblPr>
+      <w:tblInd w:w="0" w:type="dxa"/>
       <w:tblBorders>
         <w:top w:val="single" w:sz="4" w:space="0" w:color="auto"/>
         <w:left w:val="single" w:sz="4" w:space="0" w:color="auto"/>
@@ -4679,6 +4743,12 @@
         <w:insideH w:val="single" w:sz="4" w:space="0" w:color="auto"/>
         <w:insideV w:val="single" w:sz="4" w:space="0" w:color="auto"/>
       </w:tblBorders>
+      <w:tblCellMar>
+        <w:top w:w="0" w:type="dxa"/>
+        <w:left w:w="108" w:type="dxa"/>
+        <w:bottom w:w="0" w:type="dxa"/>
+        <w:right w:w="108" w:type="dxa"/>
+      </w:tblCellMar>
     </w:tblPr>
   </w:style>
   <w:style w:type="character" w:styleId="Hyperlink">

</xml_diff>

<commit_message>
andy: update anderi doc
</commit_message>
<xml_diff>
--- a/documents/TEAMNAME-ProjectBrief-2017.docx
+++ b/documents/TEAMNAME-ProjectBrief-2017.docx
@@ -184,8 +184,13 @@
             <w:tcW w:w="1350" w:type="dxa"/>
           </w:tcPr>
           <w:p>
-            <w:r>
-              <w:t>5  (0.5 x 10)</w:t>
+            <w:proofErr w:type="gramStart"/>
+            <w:r>
+              <w:t>5  (</w:t>
+            </w:r>
+            <w:proofErr w:type="gramEnd"/>
+            <w:r>
+              <w:t>0.5 x 10)</w:t>
             </w:r>
           </w:p>
         </w:tc>
@@ -226,8 +231,13 @@
             <w:tcW w:w="1350" w:type="dxa"/>
           </w:tcPr>
           <w:p>
-            <w:r>
-              <w:t>5  (0.5 x 10)</w:t>
+            <w:proofErr w:type="gramStart"/>
+            <w:r>
+              <w:t>5  (</w:t>
+            </w:r>
+            <w:proofErr w:type="gramEnd"/>
+            <w:r>
+              <w:t>0.5 x 10)</w:t>
             </w:r>
           </w:p>
         </w:tc>
@@ -268,8 +278,13 @@
             <w:tcW w:w="1350" w:type="dxa"/>
           </w:tcPr>
           <w:p>
-            <w:r>
-              <w:t>5  (0.5 x 10)</w:t>
+            <w:proofErr w:type="gramStart"/>
+            <w:r>
+              <w:t>5  (</w:t>
+            </w:r>
+            <w:proofErr w:type="gramEnd"/>
+            <w:r>
+              <w:t>0.5 x 10)</w:t>
             </w:r>
           </w:p>
         </w:tc>
@@ -674,21 +689,51 @@
           <w:szCs w:val="22"/>
         </w:rPr>
       </w:pPr>
+      <w:proofErr w:type="spellStart"/>
       <w:r>
         <w:rPr>
           <w:rFonts w:ascii="Segoe UI" w:eastAsia="Times New Roman" w:hAnsi="Segoe UI" w:cs="Segoe UI"/>
           <w:color w:val="24292E"/>
           <w:lang w:eastAsia="en-CA"/>
         </w:rPr>
-        <w:t>Gurinder Kaur Girn</w:t>
-      </w:r>
+        <w:t>Gurinder</w:t>
+      </w:r>
+      <w:proofErr w:type="spellEnd"/>
       <w:r>
         <w:rPr>
           <w:rFonts w:ascii="Segoe UI" w:eastAsia="Times New Roman" w:hAnsi="Segoe UI" w:cs="Segoe UI"/>
           <w:color w:val="24292E"/>
           <w:lang w:eastAsia="en-CA"/>
         </w:rPr>
-        <w:t>(Team Leader)</w:t>
+        <w:t xml:space="preserve"> Kaur </w:t>
+      </w:r>
+      <w:proofErr w:type="spellStart"/>
+      <w:proofErr w:type="gramStart"/>
+      <w:r>
+        <w:rPr>
+          <w:rFonts w:ascii="Segoe UI" w:eastAsia="Times New Roman" w:hAnsi="Segoe UI" w:cs="Segoe UI"/>
+          <w:color w:val="24292E"/>
+          <w:lang w:eastAsia="en-CA"/>
+        </w:rPr>
+        <w:t>Girn</w:t>
+      </w:r>
+      <w:proofErr w:type="spellEnd"/>
+      <w:r>
+        <w:rPr>
+          <w:rFonts w:ascii="Segoe UI" w:eastAsia="Times New Roman" w:hAnsi="Segoe UI" w:cs="Segoe UI"/>
+          <w:color w:val="24292E"/>
+          <w:lang w:eastAsia="en-CA"/>
+        </w:rPr>
+        <w:t>(</w:t>
+      </w:r>
+      <w:proofErr w:type="gramEnd"/>
+      <w:r>
+        <w:rPr>
+          <w:rFonts w:ascii="Segoe UI" w:eastAsia="Times New Roman" w:hAnsi="Segoe UI" w:cs="Segoe UI"/>
+          <w:color w:val="24292E"/>
+          <w:lang w:eastAsia="en-CA"/>
+        </w:rPr>
+        <w:t>Team Leader)</w:t>
       </w:r>
       <w:r>
         <w:rPr>
@@ -720,13 +765,23 @@
           <w:szCs w:val="22"/>
         </w:rPr>
       </w:pPr>
+      <w:proofErr w:type="spellStart"/>
       <w:r>
         <w:rPr>
           <w:rFonts w:ascii="Segoe UI" w:eastAsia="Times New Roman" w:hAnsi="Segoe UI" w:cs="Segoe UI"/>
           <w:color w:val="24292E"/>
           <w:lang w:eastAsia="en-CA"/>
         </w:rPr>
-        <w:t>Raminder Kaur</w:t>
+        <w:t>Raminder</w:t>
+      </w:r>
+      <w:proofErr w:type="spellEnd"/>
+      <w:r>
+        <w:rPr>
+          <w:rFonts w:ascii="Segoe UI" w:eastAsia="Times New Roman" w:hAnsi="Segoe UI" w:cs="Segoe UI"/>
+          <w:color w:val="24292E"/>
+          <w:lang w:eastAsia="en-CA"/>
+        </w:rPr>
+        <w:t xml:space="preserve"> Kaur</w:t>
       </w:r>
       <w:r>
         <w:rPr>
@@ -756,8 +811,18 @@
           <w:color w:val="24292E"/>
           <w:lang w:eastAsia="en-CA"/>
         </w:rPr>
-        <w:t>Andrei Navumau</w:t>
-      </w:r>
+        <w:t xml:space="preserve">Andrei </w:t>
+      </w:r>
+      <w:proofErr w:type="spellStart"/>
+      <w:r>
+        <w:rPr>
+          <w:rFonts w:ascii="Segoe UI" w:eastAsia="Times New Roman" w:hAnsi="Segoe UI" w:cs="Segoe UI"/>
+          <w:color w:val="24292E"/>
+          <w:lang w:eastAsia="en-CA"/>
+        </w:rPr>
+        <w:t>Navumau</w:t>
+      </w:r>
+      <w:proofErr w:type="spellEnd"/>
       <w:r>
         <w:rPr>
           <w:rFonts w:ascii="Calibri" w:hAnsi="Calibri" w:cs="Calibri"/>
@@ -786,8 +851,18 @@
           <w:color w:val="24292E"/>
           <w:lang w:eastAsia="en-CA"/>
         </w:rPr>
-        <w:t>Allan D. Belgraves</w:t>
-      </w:r>
+        <w:t xml:space="preserve">Allan D. </w:t>
+      </w:r>
+      <w:proofErr w:type="spellStart"/>
+      <w:r>
+        <w:rPr>
+          <w:rFonts w:ascii="Segoe UI" w:eastAsia="Times New Roman" w:hAnsi="Segoe UI" w:cs="Segoe UI"/>
+          <w:color w:val="24292E"/>
+          <w:lang w:eastAsia="en-CA"/>
+        </w:rPr>
+        <w:t>Belgraves</w:t>
+      </w:r>
+      <w:proofErr w:type="spellEnd"/>
       <w:r>
         <w:rPr>
           <w:rFonts w:ascii="Segoe UI" w:eastAsia="Times New Roman" w:hAnsi="Segoe UI" w:cs="Segoe UI"/>
@@ -810,13 +885,23 @@
           <w:szCs w:val="22"/>
         </w:rPr>
       </w:pPr>
+      <w:proofErr w:type="spellStart"/>
       <w:r>
         <w:rPr>
           <w:rFonts w:ascii="Segoe UI" w:eastAsia="Times New Roman" w:hAnsi="Segoe UI" w:cs="Segoe UI"/>
           <w:color w:val="24292E"/>
           <w:lang w:eastAsia="en-CA"/>
         </w:rPr>
-        <w:t>Wenyu Bao</w:t>
+        <w:t>Wenyu</w:t>
+      </w:r>
+      <w:proofErr w:type="spellEnd"/>
+      <w:r>
+        <w:rPr>
+          <w:rFonts w:ascii="Segoe UI" w:eastAsia="Times New Roman" w:hAnsi="Segoe UI" w:cs="Segoe UI"/>
+          <w:color w:val="24292E"/>
+          <w:lang w:eastAsia="en-CA"/>
+        </w:rPr>
+        <w:t xml:space="preserve"> Bao</w:t>
       </w:r>
       <w:r>
         <w:rPr>
@@ -1278,7 +1363,43 @@
                 <w:sz w:val="28"/>
                 <w:szCs w:val="22"/>
               </w:rPr>
-              <w:t>(Gurinder Girn)</w:t>
+              <w:t>(</w:t>
+            </w:r>
+            <w:proofErr w:type="spellStart"/>
+            <w:r>
+              <w:rPr>
+                <w:rFonts w:ascii="Calibri" w:hAnsi="Calibri" w:cs="Calibri"/>
+                <w:sz w:val="28"/>
+                <w:szCs w:val="22"/>
+              </w:rPr>
+              <w:t>Gurinder</w:t>
+            </w:r>
+            <w:proofErr w:type="spellEnd"/>
+            <w:r>
+              <w:rPr>
+                <w:rFonts w:ascii="Calibri" w:hAnsi="Calibri" w:cs="Calibri"/>
+                <w:sz w:val="28"/>
+                <w:szCs w:val="22"/>
+              </w:rPr>
+              <w:t xml:space="preserve"> </w:t>
+            </w:r>
+            <w:proofErr w:type="spellStart"/>
+            <w:r>
+              <w:rPr>
+                <w:rFonts w:ascii="Calibri" w:hAnsi="Calibri" w:cs="Calibri"/>
+                <w:sz w:val="28"/>
+                <w:szCs w:val="22"/>
+              </w:rPr>
+              <w:t>Girn</w:t>
+            </w:r>
+            <w:proofErr w:type="spellEnd"/>
+            <w:r>
+              <w:rPr>
+                <w:rFonts w:ascii="Calibri" w:hAnsi="Calibri" w:cs="Calibri"/>
+                <w:sz w:val="28"/>
+                <w:szCs w:val="22"/>
+              </w:rPr>
+              <w:t>)</w:t>
             </w:r>
           </w:p>
         </w:tc>
@@ -1740,30 +1861,40 @@
                 <w:shd w:val="clear" w:color="auto" w:fill="FFFFFF"/>
               </w:rPr>
             </w:pPr>
+            <w:proofErr w:type="spellStart"/>
             <w:r>
               <w:rPr>
                 <w:rFonts w:ascii="Segoe UI" w:hAnsi="Segoe UI" w:cs="Segoe UI"/>
                 <w:color w:val="24292E"/>
                 <w:shd w:val="clear" w:color="auto" w:fill="FFFFFF"/>
               </w:rPr>
-              <w:t>jquery for reservation link to make it blink.</w:t>
-            </w:r>
-          </w:p>
-          <w:p>
-            <w:pPr>
-              <w:pStyle w:val="Default"/>
+              <w:t>jquery</w:t>
+            </w:r>
+            <w:proofErr w:type="spellEnd"/>
+            <w:r>
               <w:rPr>
                 <w:rFonts w:ascii="Segoe UI" w:hAnsi="Segoe UI" w:cs="Segoe UI"/>
                 <w:color w:val="24292E"/>
                 <w:shd w:val="clear" w:color="auto" w:fill="FFFFFF"/>
               </w:rPr>
-            </w:pPr>
-            <w:r>
+              <w:t xml:space="preserve"> for reservation link to make it blink.</w:t>
+            </w:r>
+          </w:p>
+          <w:p>
+            <w:pPr>
+              <w:pStyle w:val="Default"/>
               <w:rPr>
                 <w:rFonts w:ascii="Segoe UI" w:hAnsi="Segoe UI" w:cs="Segoe UI"/>
                 <w:color w:val="24292E"/>
                 <w:shd w:val="clear" w:color="auto" w:fill="FFFFFF"/>
               </w:rPr>
+            </w:pPr>
+            <w:r>
+              <w:rPr>
+                <w:rFonts w:ascii="Segoe UI" w:hAnsi="Segoe UI" w:cs="Segoe UI"/>
+                <w:color w:val="24292E"/>
+                <w:shd w:val="clear" w:color="auto" w:fill="FFFFFF"/>
+              </w:rPr>
               <w:t>jQuery for automatic slideshow of banner images and also for paragraph to be displayed after delay.</w:t>
             </w:r>
           </w:p>
@@ -1776,13 +1907,41 @@
                 <w:shd w:val="clear" w:color="auto" w:fill="FFFFFF"/>
               </w:rPr>
             </w:pPr>
+            <w:proofErr w:type="spellStart"/>
             <w:r>
               <w:rPr>
                 <w:rFonts w:ascii="Segoe UI" w:hAnsi="Segoe UI" w:cs="Segoe UI"/>
                 <w:color w:val="24292E"/>
                 <w:shd w:val="clear" w:color="auto" w:fill="FFFFFF"/>
               </w:rPr>
-              <w:t>Javascript for minimum and maximum date limit of 45 days. Javascript to hide form after submission and information is displayed.</w:t>
+              <w:t>Javascript</w:t>
+            </w:r>
+            <w:proofErr w:type="spellEnd"/>
+            <w:r>
+              <w:rPr>
+                <w:rFonts w:ascii="Segoe UI" w:hAnsi="Segoe UI" w:cs="Segoe UI"/>
+                <w:color w:val="24292E"/>
+                <w:shd w:val="clear" w:color="auto" w:fill="FFFFFF"/>
+              </w:rPr>
+              <w:t xml:space="preserve"> for minimum and maximum date limit of 45 days. </w:t>
+            </w:r>
+            <w:proofErr w:type="spellStart"/>
+            <w:r>
+              <w:rPr>
+                <w:rFonts w:ascii="Segoe UI" w:hAnsi="Segoe UI" w:cs="Segoe UI"/>
+                <w:color w:val="24292E"/>
+                <w:shd w:val="clear" w:color="auto" w:fill="FFFFFF"/>
+              </w:rPr>
+              <w:t>Javascript</w:t>
+            </w:r>
+            <w:proofErr w:type="spellEnd"/>
+            <w:r>
+              <w:rPr>
+                <w:rFonts w:ascii="Segoe UI" w:hAnsi="Segoe UI" w:cs="Segoe UI"/>
+                <w:color w:val="24292E"/>
+                <w:shd w:val="clear" w:color="auto" w:fill="FFFFFF"/>
+              </w:rPr>
+              <w:t xml:space="preserve"> to hide form after submission and information is displayed.</w:t>
             </w:r>
           </w:p>
           <w:p>
@@ -1836,7 +1995,43 @@
                 <w:sz w:val="28"/>
                 <w:szCs w:val="22"/>
               </w:rPr>
-              <w:t>(Gurinder Girn)</w:t>
+              <w:t>(</w:t>
+            </w:r>
+            <w:proofErr w:type="spellStart"/>
+            <w:r>
+              <w:rPr>
+                <w:rFonts w:ascii="Calibri" w:hAnsi="Calibri" w:cs="Calibri"/>
+                <w:sz w:val="28"/>
+                <w:szCs w:val="22"/>
+              </w:rPr>
+              <w:t>Gurinder</w:t>
+            </w:r>
+            <w:proofErr w:type="spellEnd"/>
+            <w:r>
+              <w:rPr>
+                <w:rFonts w:ascii="Calibri" w:hAnsi="Calibri" w:cs="Calibri"/>
+                <w:sz w:val="28"/>
+                <w:szCs w:val="22"/>
+              </w:rPr>
+              <w:t xml:space="preserve"> </w:t>
+            </w:r>
+            <w:proofErr w:type="spellStart"/>
+            <w:r>
+              <w:rPr>
+                <w:rFonts w:ascii="Calibri" w:hAnsi="Calibri" w:cs="Calibri"/>
+                <w:sz w:val="28"/>
+                <w:szCs w:val="22"/>
+              </w:rPr>
+              <w:t>Girn</w:t>
+            </w:r>
+            <w:proofErr w:type="spellEnd"/>
+            <w:r>
+              <w:rPr>
+                <w:rFonts w:ascii="Calibri" w:hAnsi="Calibri" w:cs="Calibri"/>
+                <w:sz w:val="28"/>
+                <w:szCs w:val="22"/>
+              </w:rPr>
+              <w:t>)</w:t>
             </w:r>
           </w:p>
           <w:p>
@@ -2074,7 +2269,25 @@
                 <w:sz w:val="28"/>
                 <w:szCs w:val="22"/>
               </w:rPr>
-              <w:t>(Raminder Kaur)</w:t>
+              <w:t>(</w:t>
+            </w:r>
+            <w:proofErr w:type="spellStart"/>
+            <w:r>
+              <w:rPr>
+                <w:rFonts w:ascii="Calibri" w:hAnsi="Calibri" w:cs="Calibri"/>
+                <w:sz w:val="28"/>
+                <w:szCs w:val="22"/>
+              </w:rPr>
+              <w:t>Raminder</w:t>
+            </w:r>
+            <w:proofErr w:type="spellEnd"/>
+            <w:r>
+              <w:rPr>
+                <w:rFonts w:ascii="Calibri" w:hAnsi="Calibri" w:cs="Calibri"/>
+                <w:sz w:val="28"/>
+                <w:szCs w:val="22"/>
+              </w:rPr>
+              <w:t xml:space="preserve"> Kaur)</w:t>
             </w:r>
           </w:p>
           <w:p>
@@ -2237,7 +2450,25 @@
                 <w:sz w:val="28"/>
                 <w:szCs w:val="22"/>
               </w:rPr>
-              <w:t>(Raminder Kaur)</w:t>
+              <w:t>(</w:t>
+            </w:r>
+            <w:proofErr w:type="spellStart"/>
+            <w:r>
+              <w:rPr>
+                <w:rFonts w:ascii="Calibri" w:hAnsi="Calibri" w:cs="Calibri"/>
+                <w:sz w:val="28"/>
+                <w:szCs w:val="22"/>
+              </w:rPr>
+              <w:t>Raminder</w:t>
+            </w:r>
+            <w:proofErr w:type="spellEnd"/>
+            <w:r>
+              <w:rPr>
+                <w:rFonts w:ascii="Calibri" w:hAnsi="Calibri" w:cs="Calibri"/>
+                <w:sz w:val="28"/>
+                <w:szCs w:val="22"/>
+              </w:rPr>
+              <w:t xml:space="preserve"> Kaur)</w:t>
             </w:r>
           </w:p>
           <w:p>
@@ -2406,8 +2637,18 @@
                 <w:color w:val="24292E"/>
                 <w:lang w:eastAsia="en-CA"/>
               </w:rPr>
-              <w:t>Allan D. Belgraves</w:t>
-            </w:r>
+              <w:t xml:space="preserve">Allan D. </w:t>
+            </w:r>
+            <w:proofErr w:type="spellStart"/>
+            <w:r>
+              <w:rPr>
+                <w:rFonts w:ascii="Segoe UI" w:eastAsia="Times New Roman" w:hAnsi="Segoe UI" w:cs="Segoe UI"/>
+                <w:color w:val="24292E"/>
+                <w:lang w:eastAsia="en-CA"/>
+              </w:rPr>
+              <w:t>Belgraves</w:t>
+            </w:r>
+            <w:proofErr w:type="spellEnd"/>
             <w:r>
               <w:rPr>
                 <w:rFonts w:ascii="Calibri" w:hAnsi="Calibri" w:cs="Calibri"/>
@@ -2496,19 +2737,20 @@
                 <w:szCs w:val="22"/>
                 <w:lang w:val="fr-FR"/>
               </w:rPr>
-              <w:t>Site Map:</w:t>
-            </w:r>
-          </w:p>
-          <w:p>
-            <w:pPr>
-              <w:pStyle w:val="Default"/>
+              <w:t xml:space="preserve">Site </w:t>
+            </w:r>
+            <w:proofErr w:type="spellStart"/>
+            <w:proofErr w:type="gramStart"/>
+            <w:r>
               <w:rPr>
                 <w:rFonts w:ascii="Calibri" w:hAnsi="Calibri" w:cs="Calibri"/>
                 <w:sz w:val="28"/>
                 <w:szCs w:val="22"/>
                 <w:lang w:val="fr-FR"/>
               </w:rPr>
-            </w:pPr>
+              <w:t>Map</w:t>
+            </w:r>
+            <w:proofErr w:type="spellEnd"/>
             <w:r>
               <w:rPr>
                 <w:rFonts w:ascii="Calibri" w:hAnsi="Calibri" w:cs="Calibri"/>
@@ -2516,6 +2758,27 @@
                 <w:szCs w:val="22"/>
                 <w:lang w:val="fr-FR"/>
               </w:rPr>
+              <w:t>:</w:t>
+            </w:r>
+            <w:proofErr w:type="gramEnd"/>
+          </w:p>
+          <w:p>
+            <w:pPr>
+              <w:pStyle w:val="Default"/>
+              <w:rPr>
+                <w:rFonts w:ascii="Calibri" w:hAnsi="Calibri" w:cs="Calibri"/>
+                <w:sz w:val="28"/>
+                <w:szCs w:val="22"/>
+                <w:lang w:val="fr-FR"/>
+              </w:rPr>
+            </w:pPr>
+            <w:r>
+              <w:rPr>
+                <w:rFonts w:ascii="Calibri" w:hAnsi="Calibri" w:cs="Calibri"/>
+                <w:sz w:val="28"/>
+                <w:szCs w:val="22"/>
+                <w:lang w:val="fr-FR"/>
+              </w:rPr>
               <w:t>(</w:t>
             </w:r>
             <w:r>
@@ -2524,7 +2787,25 @@
                 <w:color w:val="24292E"/>
                 <w:lang w:val="fr-FR" w:eastAsia="en-CA"/>
               </w:rPr>
-              <w:t>Allan D. Belgraves.)</w:t>
+              <w:t xml:space="preserve">Allan D. </w:t>
+            </w:r>
+            <w:proofErr w:type="spellStart"/>
+            <w:r>
+              <w:rPr>
+                <w:rFonts w:ascii="Segoe UI" w:eastAsia="Times New Roman" w:hAnsi="Segoe UI" w:cs="Segoe UI"/>
+                <w:color w:val="24292E"/>
+                <w:lang w:val="fr-FR" w:eastAsia="en-CA"/>
+              </w:rPr>
+              <w:t>Belgraves</w:t>
+            </w:r>
+            <w:proofErr w:type="spellEnd"/>
+            <w:r>
+              <w:rPr>
+                <w:rFonts w:ascii="Segoe UI" w:eastAsia="Times New Roman" w:hAnsi="Segoe UI" w:cs="Segoe UI"/>
+                <w:color w:val="24292E"/>
+                <w:lang w:val="fr-FR" w:eastAsia="en-CA"/>
+              </w:rPr>
+              <w:t>.)</w:t>
             </w:r>
           </w:p>
           <w:p>
@@ -2645,8 +2926,18 @@
                 <w:color w:val="24292E"/>
                 <w:lang w:eastAsia="en-CA"/>
               </w:rPr>
-              <w:t>Allan D. Belgraves</w:t>
-            </w:r>
+              <w:t xml:space="preserve">Allan D. </w:t>
+            </w:r>
+            <w:proofErr w:type="spellStart"/>
+            <w:r>
+              <w:rPr>
+                <w:rFonts w:ascii="Segoe UI" w:eastAsia="Times New Roman" w:hAnsi="Segoe UI" w:cs="Segoe UI"/>
+                <w:color w:val="24292E"/>
+                <w:lang w:eastAsia="en-CA"/>
+              </w:rPr>
+              <w:t>Belgraves</w:t>
+            </w:r>
+            <w:proofErr w:type="spellEnd"/>
             <w:r>
               <w:rPr>
                 <w:rFonts w:ascii="Segoe UI" w:eastAsia="Times New Roman" w:hAnsi="Segoe UI" w:cs="Segoe UI"/>
@@ -2769,8 +3060,18 @@
                 <w:color w:val="24292E"/>
                 <w:lang w:eastAsia="en-CA"/>
               </w:rPr>
-              <w:t>Andrei Navumau</w:t>
-            </w:r>
+              <w:t xml:space="preserve">Andrei </w:t>
+            </w:r>
+            <w:proofErr w:type="spellStart"/>
+            <w:r>
+              <w:rPr>
+                <w:rFonts w:ascii="Segoe UI" w:eastAsia="Times New Roman" w:hAnsi="Segoe UI" w:cs="Segoe UI"/>
+                <w:color w:val="24292E"/>
+                <w:lang w:eastAsia="en-CA"/>
+              </w:rPr>
+              <w:t>Navumau</w:t>
+            </w:r>
+            <w:proofErr w:type="spellEnd"/>
             <w:r>
               <w:rPr>
                 <w:rFonts w:ascii="Calibri" w:hAnsi="Calibri" w:cs="Calibri"/>
@@ -2804,6 +3105,14 @@
                 <w:szCs w:val="22"/>
               </w:rPr>
             </w:pPr>
+            <w:r>
+              <w:rPr>
+                <w:rFonts w:ascii="Calibri" w:hAnsi="Calibri" w:cs="Calibri"/>
+                <w:sz w:val="28"/>
+                <w:szCs w:val="22"/>
+              </w:rPr>
+              <w:t>Page shows 5 locations of our restaurant with relevant Google maps.</w:t>
+            </w:r>
           </w:p>
         </w:tc>
         <w:tc>
@@ -2819,6 +3128,14 @@
                 <w:szCs w:val="22"/>
               </w:rPr>
             </w:pPr>
+            <w:r>
+              <w:rPr>
+                <w:rFonts w:ascii="Calibri" w:hAnsi="Calibri" w:cs="Calibri"/>
+                <w:sz w:val="28"/>
+                <w:szCs w:val="22"/>
+              </w:rPr>
+              <w:t>Google Maps API to fetch google maps for each location. jQuery is used to get shared footer &amp; header as well as to animate sections of page.</w:t>
+            </w:r>
           </w:p>
         </w:tc>
         <w:tc>
@@ -2834,6 +3151,14 @@
                 <w:szCs w:val="22"/>
               </w:rPr>
             </w:pPr>
+            <w:r>
+              <w:rPr>
+                <w:rFonts w:ascii="Calibri" w:hAnsi="Calibri" w:cs="Calibri"/>
+                <w:sz w:val="28"/>
+                <w:szCs w:val="22"/>
+              </w:rPr>
+              <w:t>If heading is clicked, a paragraph appears. Next click toggles appearance of paragraphs.</w:t>
+            </w:r>
           </w:p>
         </w:tc>
       </w:tr>
@@ -2851,6 +3176,7 @@
                 <w:szCs w:val="22"/>
               </w:rPr>
             </w:pPr>
+            <w:bookmarkStart w:id="0" w:name="_GoBack" w:colFirst="1" w:colLast="1"/>
             <w:r>
               <w:rPr>
                 <w:rFonts w:ascii="Calibri" w:hAnsi="Calibri" w:cs="Calibri"/>
@@ -2883,8 +3209,18 @@
                 <w:color w:val="24292E"/>
                 <w:lang w:eastAsia="en-CA"/>
               </w:rPr>
-              <w:t>Andrei Navumau</w:t>
-            </w:r>
+              <w:t xml:space="preserve">Andrei </w:t>
+            </w:r>
+            <w:proofErr w:type="spellStart"/>
+            <w:r>
+              <w:rPr>
+                <w:rFonts w:ascii="Segoe UI" w:eastAsia="Times New Roman" w:hAnsi="Segoe UI" w:cs="Segoe UI"/>
+                <w:color w:val="24292E"/>
+                <w:lang w:eastAsia="en-CA"/>
+              </w:rPr>
+              <w:t>Navumau</w:t>
+            </w:r>
+            <w:proofErr w:type="spellEnd"/>
             <w:r>
               <w:rPr>
                 <w:rFonts w:ascii="Calibri" w:hAnsi="Calibri" w:cs="Calibri"/>
@@ -2928,6 +3264,14 @@
                 <w:szCs w:val="22"/>
               </w:rPr>
             </w:pPr>
+            <w:r>
+              <w:rPr>
+                <w:rFonts w:ascii="Calibri" w:hAnsi="Calibri" w:cs="Calibri"/>
+                <w:sz w:val="28"/>
+                <w:szCs w:val="22"/>
+              </w:rPr>
+              <w:t>Page shows kinds of special events in our restaurant and a reservation form.</w:t>
+            </w:r>
           </w:p>
         </w:tc>
         <w:tc>
@@ -2943,6 +3287,14 @@
                 <w:szCs w:val="22"/>
               </w:rPr>
             </w:pPr>
+            <w:r>
+              <w:rPr>
+                <w:rFonts w:ascii="Calibri" w:hAnsi="Calibri" w:cs="Calibri"/>
+                <w:sz w:val="28"/>
+                <w:szCs w:val="22"/>
+              </w:rPr>
+              <w:t xml:space="preserve">Custom JS functions with creation of object and validation of form before submission. </w:t>
+            </w:r>
           </w:p>
         </w:tc>
         <w:tc>
@@ -2958,6 +3310,164 @@
                 <w:szCs w:val="22"/>
               </w:rPr>
             </w:pPr>
+            <w:r>
+              <w:rPr>
+                <w:rFonts w:ascii="Calibri" w:hAnsi="Calibri" w:cs="Calibri"/>
+                <w:sz w:val="28"/>
+                <w:szCs w:val="22"/>
+              </w:rPr>
+              <w:t>Main Image is toggled if gallery images are hovered. Reservation form is validated before submission. After submission success message is displayed.</w:t>
+            </w:r>
+          </w:p>
+        </w:tc>
+      </w:tr>
+      <w:bookmarkEnd w:id="0"/>
+      <w:tr>
+        <w:tc>
+          <w:tcPr>
+            <w:tcW w:w="2526" w:type="dxa"/>
+          </w:tcPr>
+          <w:p>
+            <w:pPr>
+              <w:pStyle w:val="Default"/>
+              <w:rPr>
+                <w:rFonts w:ascii="Calibri" w:hAnsi="Calibri" w:cs="Calibri"/>
+                <w:sz w:val="28"/>
+                <w:szCs w:val="22"/>
+              </w:rPr>
+            </w:pPr>
+            <w:r>
+              <w:rPr>
+                <w:rFonts w:ascii="Calibri" w:hAnsi="Calibri" w:cs="Calibri"/>
+                <w:sz w:val="28"/>
+                <w:szCs w:val="22"/>
+              </w:rPr>
+              <w:lastRenderedPageBreak/>
+              <w:t>Menu:</w:t>
+            </w:r>
+          </w:p>
+          <w:p>
+            <w:pPr>
+              <w:pStyle w:val="Default"/>
+              <w:rPr>
+                <w:rFonts w:ascii="Calibri" w:hAnsi="Calibri" w:cs="Calibri"/>
+                <w:sz w:val="28"/>
+                <w:szCs w:val="22"/>
+              </w:rPr>
+            </w:pPr>
+            <w:r>
+              <w:rPr>
+                <w:rFonts w:ascii="Calibri" w:hAnsi="Calibri" w:cs="Calibri"/>
+                <w:sz w:val="28"/>
+                <w:szCs w:val="22"/>
+              </w:rPr>
+              <w:t>(</w:t>
+            </w:r>
+            <w:proofErr w:type="spellStart"/>
+            <w:r>
+              <w:rPr>
+                <w:rFonts w:ascii="Segoe UI" w:eastAsia="Times New Roman" w:hAnsi="Segoe UI" w:cs="Segoe UI"/>
+                <w:color w:val="24292E"/>
+                <w:lang w:eastAsia="en-CA"/>
+              </w:rPr>
+              <w:t>Wenyu</w:t>
+            </w:r>
+            <w:proofErr w:type="spellEnd"/>
+            <w:r>
+              <w:rPr>
+                <w:rFonts w:ascii="Segoe UI" w:eastAsia="Times New Roman" w:hAnsi="Segoe UI" w:cs="Segoe UI"/>
+                <w:color w:val="24292E"/>
+                <w:lang w:eastAsia="en-CA"/>
+              </w:rPr>
+              <w:t xml:space="preserve"> Bao</w:t>
+            </w:r>
+            <w:r>
+              <w:rPr>
+                <w:rFonts w:ascii="Calibri" w:hAnsi="Calibri" w:cs="Calibri"/>
+                <w:sz w:val="28"/>
+                <w:szCs w:val="22"/>
+              </w:rPr>
+              <w:t>)</w:t>
+            </w:r>
+          </w:p>
+          <w:p>
+            <w:pPr>
+              <w:pStyle w:val="Default"/>
+              <w:rPr>
+                <w:rFonts w:ascii="Calibri" w:hAnsi="Calibri" w:cs="Calibri"/>
+                <w:sz w:val="28"/>
+                <w:szCs w:val="22"/>
+              </w:rPr>
+            </w:pPr>
+          </w:p>
+        </w:tc>
+        <w:tc>
+          <w:tcPr>
+            <w:tcW w:w="2526" w:type="dxa"/>
+          </w:tcPr>
+          <w:p>
+            <w:pPr>
+              <w:pStyle w:val="Default"/>
+              <w:rPr>
+                <w:rFonts w:ascii="Calibri" w:hAnsi="Calibri" w:cs="Calibri"/>
+                <w:sz w:val="28"/>
+                <w:szCs w:val="22"/>
+              </w:rPr>
+            </w:pPr>
+            <w:r>
+              <w:rPr>
+                <w:rFonts w:ascii="Segoe UI" w:eastAsia="Times New Roman" w:hAnsi="Segoe UI" w:cs="Segoe UI"/>
+                <w:color w:val="24292E"/>
+                <w:lang w:eastAsia="en-CA"/>
+              </w:rPr>
+              <w:t>Display a lunch/dessert/drink from 5 different locations</w:t>
+            </w:r>
+          </w:p>
+        </w:tc>
+        <w:tc>
+          <w:tcPr>
+            <w:tcW w:w="2526" w:type="dxa"/>
+          </w:tcPr>
+          <w:p>
+            <w:pPr>
+              <w:pStyle w:val="Default"/>
+              <w:rPr>
+                <w:rFonts w:ascii="Calibri" w:hAnsi="Calibri" w:cs="Calibri"/>
+                <w:sz w:val="28"/>
+                <w:szCs w:val="22"/>
+              </w:rPr>
+            </w:pPr>
+            <w:r>
+              <w:rPr>
+                <w:rFonts w:ascii="Segoe UI" w:eastAsia="Times New Roman" w:hAnsi="Segoe UI" w:cs="Segoe UI"/>
+                <w:color w:val="24292E"/>
+                <w:lang w:eastAsia="en-CA"/>
+              </w:rPr>
+              <w:t>Different menu will be displayed when user hover mouse to the location link</w:t>
+            </w:r>
+          </w:p>
+        </w:tc>
+        <w:tc>
+          <w:tcPr>
+            <w:tcW w:w="2527" w:type="dxa"/>
+          </w:tcPr>
+          <w:p>
+            <w:pPr>
+              <w:pStyle w:val="Default"/>
+              <w:rPr>
+                <w:rFonts w:ascii="Calibri" w:hAnsi="Calibri" w:cs="Calibri"/>
+                <w:sz w:val="28"/>
+                <w:szCs w:val="22"/>
+              </w:rPr>
+            </w:pPr>
+            <w:r>
+              <w:rPr>
+                <w:rFonts w:ascii="Segoe UI" w:hAnsi="Segoe UI" w:cs="Segoe UI"/>
+                <w:color w:val="24292E"/>
+                <w:shd w:val="clear" w:color="auto" w:fill="FFFFFF"/>
+              </w:rPr>
+              <w:t>jQuery to hide and display menu div</w:t>
+            </w:r>
           </w:p>
         </w:tc>
       </w:tr>
@@ -2981,7 +3491,7 @@
                 <w:sz w:val="28"/>
                 <w:szCs w:val="22"/>
               </w:rPr>
-              <w:t>Menu:</w:t>
+              <w:t>Contest:</w:t>
             </w:r>
           </w:p>
           <w:p>
@@ -3001,13 +3511,23 @@
               </w:rPr>
               <w:t>(</w:t>
             </w:r>
-            <w:r>
-              <w:rPr>
-                <w:rFonts w:ascii="Segoe UI" w:eastAsia="Times New Roman" w:hAnsi="Segoe UI" w:cs="Segoe UI"/>
-                <w:color w:val="24292E"/>
-                <w:lang w:eastAsia="en-CA"/>
-              </w:rPr>
-              <w:t>Wenyu Bao</w:t>
+            <w:proofErr w:type="spellStart"/>
+            <w:r>
+              <w:rPr>
+                <w:rFonts w:ascii="Segoe UI" w:eastAsia="Times New Roman" w:hAnsi="Segoe UI" w:cs="Segoe UI"/>
+                <w:color w:val="24292E"/>
+                <w:lang w:eastAsia="en-CA"/>
+              </w:rPr>
+              <w:t>Wenyu</w:t>
+            </w:r>
+            <w:proofErr w:type="spellEnd"/>
+            <w:r>
+              <w:rPr>
+                <w:rFonts w:ascii="Segoe UI" w:eastAsia="Times New Roman" w:hAnsi="Segoe UI" w:cs="Segoe UI"/>
+                <w:color w:val="24292E"/>
+                <w:lang w:eastAsia="en-CA"/>
+              </w:rPr>
+              <w:t xml:space="preserve"> Bao</w:t>
             </w:r>
             <w:r>
               <w:rPr>
@@ -3040,15 +3560,28 @@
                 <w:rFonts w:ascii="Calibri" w:hAnsi="Calibri" w:cs="Calibri"/>
                 <w:sz w:val="28"/>
                 <w:szCs w:val="22"/>
-              </w:rPr>
-            </w:pPr>
-            <w:r>
-              <w:rPr>
-                <w:rFonts w:ascii="Segoe UI" w:eastAsia="Times New Roman" w:hAnsi="Segoe UI" w:cs="Segoe UI"/>
-                <w:color w:val="24292E"/>
-                <w:lang w:eastAsia="en-CA"/>
-              </w:rPr>
-              <w:t>Display a lunch/dessert/drink from 5 different locations</w:t>
+                <w:lang w:eastAsia="zh-CN"/>
+              </w:rPr>
+            </w:pPr>
+            <w:proofErr w:type="spellStart"/>
+            <w:r>
+              <w:rPr>
+                <w:rFonts w:ascii="Calibri" w:hAnsi="Calibri" w:cs="Calibri"/>
+                <w:sz w:val="28"/>
+                <w:szCs w:val="22"/>
+                <w:lang w:eastAsia="zh-CN"/>
+              </w:rPr>
+              <w:t>Rainden</w:t>
+            </w:r>
+            <w:proofErr w:type="spellEnd"/>
+            <w:r>
+              <w:rPr>
+                <w:rFonts w:ascii="Calibri" w:hAnsi="Calibri" w:cs="Calibri"/>
+                <w:sz w:val="28"/>
+                <w:szCs w:val="22"/>
+                <w:lang w:eastAsia="zh-CN"/>
+              </w:rPr>
+              <w:t xml:space="preserve"> game</w:t>
             </w:r>
           </w:p>
         </w:tc>
@@ -3063,15 +3596,25 @@
                 <w:rFonts w:ascii="Calibri" w:hAnsi="Calibri" w:cs="Calibri"/>
                 <w:sz w:val="28"/>
                 <w:szCs w:val="22"/>
-              </w:rPr>
-            </w:pPr>
-            <w:r>
-              <w:rPr>
-                <w:rFonts w:ascii="Segoe UI" w:eastAsia="Times New Roman" w:hAnsi="Segoe UI" w:cs="Segoe UI"/>
-                <w:color w:val="24292E"/>
-                <w:lang w:eastAsia="en-CA"/>
-              </w:rPr>
-              <w:t>Different menu will be displayed when user hover mouse to the location link</w:t>
+                <w:lang w:eastAsia="zh-CN"/>
+              </w:rPr>
+            </w:pPr>
+            <w:r>
+              <w:rPr>
+                <w:rFonts w:ascii="Calibri" w:hAnsi="Calibri" w:cs="Calibri"/>
+                <w:sz w:val="28"/>
+                <w:szCs w:val="22"/>
+              </w:rPr>
+              <w:t>User plane follows user’s mo</w:t>
+            </w:r>
+            <w:r>
+              <w:rPr>
+                <w:rFonts w:ascii="Calibri" w:hAnsi="Calibri" w:cs="Calibri"/>
+                <w:sz w:val="28"/>
+                <w:szCs w:val="22"/>
+                <w:lang w:eastAsia="zh-CN"/>
+              </w:rPr>
+              <w:t>use, try to get 100 points in the game</w:t>
             </w:r>
           </w:p>
         </w:tc>
@@ -3088,166 +3631,24 @@
                 <w:szCs w:val="22"/>
               </w:rPr>
             </w:pPr>
-            <w:r>
-              <w:rPr>
-                <w:rFonts w:ascii="Segoe UI" w:hAnsi="Segoe UI" w:cs="Segoe UI"/>
-                <w:color w:val="24292E"/>
-                <w:shd w:val="clear" w:color="auto" w:fill="FFFFFF"/>
-              </w:rPr>
-              <w:t>jQuery to hide and display menu div</w:t>
-            </w:r>
-          </w:p>
-        </w:tc>
-      </w:tr>
-      <w:tr>
-        <w:tc>
-          <w:tcPr>
-            <w:tcW w:w="2526" w:type="dxa"/>
-          </w:tcPr>
-          <w:p>
-            <w:pPr>
-              <w:pStyle w:val="Default"/>
-              <w:rPr>
-                <w:rFonts w:ascii="Calibri" w:hAnsi="Calibri" w:cs="Calibri"/>
-                <w:sz w:val="28"/>
-                <w:szCs w:val="22"/>
-              </w:rPr>
-            </w:pPr>
-            <w:r>
-              <w:rPr>
-                <w:rFonts w:ascii="Calibri" w:hAnsi="Calibri" w:cs="Calibri"/>
-                <w:sz w:val="28"/>
-                <w:szCs w:val="22"/>
-              </w:rPr>
-              <w:t>Contest:</w:t>
-            </w:r>
-          </w:p>
-          <w:p>
-            <w:pPr>
-              <w:pStyle w:val="Default"/>
-              <w:rPr>
-                <w:rFonts w:ascii="Calibri" w:hAnsi="Calibri" w:cs="Calibri"/>
-                <w:sz w:val="28"/>
-                <w:szCs w:val="22"/>
-              </w:rPr>
-            </w:pPr>
-            <w:r>
-              <w:rPr>
-                <w:rFonts w:ascii="Calibri" w:hAnsi="Calibri" w:cs="Calibri"/>
-                <w:sz w:val="28"/>
-                <w:szCs w:val="22"/>
-              </w:rPr>
-              <w:t>(</w:t>
-            </w:r>
-            <w:r>
-              <w:rPr>
-                <w:rFonts w:ascii="Segoe UI" w:eastAsia="Times New Roman" w:hAnsi="Segoe UI" w:cs="Segoe UI"/>
-                <w:color w:val="24292E"/>
-                <w:lang w:eastAsia="en-CA"/>
-              </w:rPr>
-              <w:t>Wenyu Bao</w:t>
-            </w:r>
-            <w:r>
-              <w:rPr>
-                <w:rFonts w:ascii="Calibri" w:hAnsi="Calibri" w:cs="Calibri"/>
-                <w:sz w:val="28"/>
-                <w:szCs w:val="22"/>
-              </w:rPr>
-              <w:t>)</w:t>
-            </w:r>
-          </w:p>
-          <w:p>
-            <w:pPr>
-              <w:pStyle w:val="Default"/>
-              <w:rPr>
-                <w:rFonts w:ascii="Calibri" w:hAnsi="Calibri" w:cs="Calibri"/>
-                <w:sz w:val="28"/>
-                <w:szCs w:val="22"/>
-              </w:rPr>
-            </w:pPr>
-          </w:p>
-        </w:tc>
-        <w:tc>
-          <w:tcPr>
-            <w:tcW w:w="2526" w:type="dxa"/>
-          </w:tcPr>
-          <w:p>
-            <w:pPr>
-              <w:pStyle w:val="Default"/>
-              <w:rPr>
-                <w:rFonts w:ascii="Calibri" w:hAnsi="Calibri" w:cs="Calibri"/>
-                <w:sz w:val="28"/>
-                <w:szCs w:val="22"/>
-                <w:lang w:eastAsia="zh-CN"/>
-              </w:rPr>
-            </w:pPr>
-            <w:r>
-              <w:rPr>
-                <w:rFonts w:ascii="Calibri" w:hAnsi="Calibri" w:cs="Calibri"/>
-                <w:sz w:val="28"/>
-                <w:szCs w:val="22"/>
-                <w:lang w:eastAsia="zh-CN"/>
-              </w:rPr>
-              <w:t>Rainden game</w:t>
-            </w:r>
-          </w:p>
-        </w:tc>
-        <w:tc>
-          <w:tcPr>
-            <w:tcW w:w="2526" w:type="dxa"/>
-          </w:tcPr>
-          <w:p>
-            <w:pPr>
-              <w:pStyle w:val="Default"/>
-              <w:rPr>
-                <w:rFonts w:ascii="Calibri" w:hAnsi="Calibri" w:cs="Calibri"/>
-                <w:sz w:val="28"/>
-                <w:szCs w:val="22"/>
-                <w:lang w:eastAsia="zh-CN"/>
-              </w:rPr>
-            </w:pPr>
-            <w:r>
-              <w:rPr>
-                <w:rFonts w:ascii="Calibri" w:hAnsi="Calibri" w:cs="Calibri"/>
-                <w:sz w:val="28"/>
-                <w:szCs w:val="22"/>
-              </w:rPr>
-              <w:t>User plane follows user’s mo</w:t>
-            </w:r>
-            <w:r>
-              <w:rPr>
-                <w:rFonts w:ascii="Calibri" w:hAnsi="Calibri" w:cs="Calibri"/>
-                <w:sz w:val="28"/>
-                <w:szCs w:val="22"/>
-                <w:lang w:eastAsia="zh-CN"/>
-              </w:rPr>
-              <w:t>use, try to get 100 points in the game</w:t>
-            </w:r>
-          </w:p>
-        </w:tc>
-        <w:tc>
-          <w:tcPr>
-            <w:tcW w:w="2527" w:type="dxa"/>
-          </w:tcPr>
-          <w:p>
-            <w:pPr>
-              <w:pStyle w:val="Default"/>
-              <w:rPr>
-                <w:rFonts w:ascii="Calibri" w:hAnsi="Calibri" w:cs="Calibri"/>
-                <w:sz w:val="28"/>
-                <w:szCs w:val="22"/>
-              </w:rPr>
-            </w:pPr>
-            <w:r>
-              <w:rPr>
-                <w:rFonts w:ascii="Calibri" w:hAnsi="Calibri" w:cs="Calibri"/>
-                <w:sz w:val="28"/>
-                <w:szCs w:val="22"/>
-              </w:rPr>
-              <w:t>Js code control all game pics</w:t>
-            </w:r>
-            <w:bookmarkStart w:id="0" w:name="_GoBack"/>
-            <w:bookmarkEnd w:id="0"/>
+            <w:proofErr w:type="spellStart"/>
+            <w:r>
+              <w:rPr>
+                <w:rFonts w:ascii="Calibri" w:hAnsi="Calibri" w:cs="Calibri"/>
+                <w:sz w:val="28"/>
+                <w:szCs w:val="22"/>
+              </w:rPr>
+              <w:t>Js</w:t>
+            </w:r>
+            <w:proofErr w:type="spellEnd"/>
+            <w:r>
+              <w:rPr>
+                <w:rFonts w:ascii="Calibri" w:hAnsi="Calibri" w:cs="Calibri"/>
+                <w:sz w:val="28"/>
+                <w:szCs w:val="22"/>
+              </w:rPr>
+              <w:t xml:space="preserve"> code control all game pics</w:t>
+            </w:r>
           </w:p>
         </w:tc>
       </w:tr>

</xml_diff>